<commit_message>
added Final TDD Document for Module 1
</commit_message>
<xml_diff>
--- a/MBayTDD.docx
+++ b/MBayTDD.docx
@@ -1,6 +1,6 @@
 
 <file path=word/document.xml><?xml version="1.0" encoding="utf-8"?>
-<w:document xmlns:wpc="http://schemas.microsoft.com/office/word/2010/wordprocessingCanvas" xmlns:mc="http://schemas.openxmlformats.org/markup-compatibility/2006" xmlns:o="urn:schemas-microsoft-com:office:office" xmlns:r="http://schemas.openxmlformats.org/officeDocument/2006/relationships" xmlns:m="http://schemas.openxmlformats.org/officeDocument/2006/math" xmlns:v="urn:schemas-microsoft-com:vml" xmlns:wp14="http://schemas.microsoft.com/office/word/2010/wordprocessingDrawing" xmlns:wp="http://schemas.openxmlformats.org/drawingml/2006/wordprocessingDrawing" xmlns:w10="urn:schemas-microsoft-com:office:word" xmlns:w="http://schemas.openxmlformats.org/wordprocessingml/2006/main" xmlns:w14="http://schemas.microsoft.com/office/word/2010/wordml" xmlns:wpg="http://schemas.microsoft.com/office/word/2010/wordprocessingGroup" xmlns:wpi="http://schemas.microsoft.com/office/word/2010/wordprocessingInk" xmlns:wne="http://schemas.microsoft.com/office/word/2006/wordml" xmlns:wps="http://schemas.microsoft.com/office/word/2010/wordprocessingShape" mc:Ignorable="w14 wp14">
+<w:document xmlns:wpc="http://schemas.microsoft.com/office/word/2010/wordprocessingCanvas" xmlns:cx="http://schemas.microsoft.com/office/drawing/2014/chartex" xmlns:cx1="http://schemas.microsoft.com/office/drawing/2015/9/8/chartex" xmlns:cx2="http://schemas.microsoft.com/office/drawing/2015/10/21/chartex" xmlns:cx3="http://schemas.microsoft.com/office/drawing/2016/5/9/chartex" xmlns:cx4="http://schemas.microsoft.com/office/drawing/2016/5/10/chartex" xmlns:cx5="http://schemas.microsoft.com/office/drawing/2016/5/11/chartex" xmlns:cx6="http://schemas.microsoft.com/office/drawing/2016/5/12/chartex" xmlns:cx7="http://schemas.microsoft.com/office/drawing/2016/5/13/chartex" xmlns:cx8="http://schemas.microsoft.com/office/drawing/2016/5/14/chartex" xmlns:mc="http://schemas.openxmlformats.org/markup-compatibility/2006" xmlns:aink="http://schemas.microsoft.com/office/drawing/2016/ink" xmlns:am3d="http://schemas.microsoft.com/office/drawing/2017/model3d" xmlns:o="urn:schemas-microsoft-com:office:office" xmlns:oel="http://schemas.microsoft.com/office/2019/extlst" xmlns:r="http://schemas.openxmlformats.org/officeDocument/2006/relationships" xmlns:m="http://schemas.openxmlformats.org/officeDocument/2006/math" xmlns:v="urn:schemas-microsoft-com:vml" xmlns:wp14="http://schemas.microsoft.com/office/word/2010/wordprocessingDrawing" xmlns:wp="http://schemas.openxmlformats.org/drawingml/2006/wordprocessingDrawing" xmlns:w10="urn:schemas-microsoft-com:office:word" xmlns:w="http://schemas.openxmlformats.org/wordprocessingml/2006/main" xmlns:w14="http://schemas.microsoft.com/office/word/2010/wordml" xmlns:w15="http://schemas.microsoft.com/office/word/2012/wordml" xmlns:w16cex="http://schemas.microsoft.com/office/word/2018/wordml/cex" xmlns:w16cid="http://schemas.microsoft.com/office/word/2016/wordml/cid" xmlns:w16="http://schemas.microsoft.com/office/word/2018/wordml" xmlns:w16du="http://schemas.microsoft.com/office/word/2023/wordml/word16du" xmlns:w16sdtdh="http://schemas.microsoft.com/office/word/2020/wordml/sdtdatahash" xmlns:w16sdtfl="http://schemas.microsoft.com/office/word/2024/wordml/sdtformatlock" xmlns:w16se="http://schemas.microsoft.com/office/word/2015/wordml/symex" xmlns:wpg="http://schemas.microsoft.com/office/word/2010/wordprocessingGroup" xmlns:wpi="http://schemas.microsoft.com/office/word/2010/wordprocessingInk" xmlns:wne="http://schemas.microsoft.com/office/word/2006/wordml" xmlns:wps="http://schemas.microsoft.com/office/word/2010/wordprocessingShape" mc:Ignorable="w14 w15 w16se w16cid w16 w16cex w16sdtdh w16sdtfl w16du wp14">
   <w:body>
     <w:p>
       <w:pPr>
@@ -55,13 +55,77 @@
         <w:ind w:left="720" w:hanging="720"/>
       </w:pPr>
       <w:r>
-        <w:t>Alpha Team consists of Andres Melendez, Jeffrey Reid, Edgar Arroyo, Jordany Gonzalez, and Matthew Trinh</w:t>
-      </w:r>
-    </w:p>
-    <w:p>
-      <w:pPr>
-        <w:ind w:left="720" w:hanging="720"/>
-      </w:pPr>
+        <w:t xml:space="preserve">Alpha Team </w:t>
+      </w:r>
+      <w:r>
+        <w:t>Includes:</w:t>
+      </w:r>
+    </w:p>
+    <w:p>
+      <w:pPr>
+        <w:pStyle w:val="ListParagraph"/>
+        <w:numPr>
+          <w:ilvl w:val="0"/>
+          <w:numId w:val="4"/>
+        </w:numPr>
+      </w:pPr>
+      <w:r>
+        <w:t>Andres Melendez</w:t>
+      </w:r>
+      <w:r>
+        <w:t xml:space="preserve"> </w:t>
+      </w:r>
+    </w:p>
+    <w:p>
+      <w:pPr>
+        <w:pStyle w:val="ListParagraph"/>
+        <w:numPr>
+          <w:ilvl w:val="0"/>
+          <w:numId w:val="4"/>
+        </w:numPr>
+      </w:pPr>
+      <w:r>
+        <w:t>Jeffrey Reid</w:t>
+      </w:r>
+      <w:r>
+        <w:t xml:space="preserve"> </w:t>
+      </w:r>
+    </w:p>
+    <w:p>
+      <w:pPr>
+        <w:pStyle w:val="ListParagraph"/>
+        <w:numPr>
+          <w:ilvl w:val="0"/>
+          <w:numId w:val="4"/>
+        </w:numPr>
+      </w:pPr>
+      <w:r>
+        <w:t>Edgar Arroyo</w:t>
+      </w:r>
+    </w:p>
+    <w:p>
+      <w:pPr>
+        <w:pStyle w:val="ListParagraph"/>
+        <w:numPr>
+          <w:ilvl w:val="0"/>
+          <w:numId w:val="4"/>
+        </w:numPr>
+      </w:pPr>
+      <w:r>
+        <w:t>Jordany Gonzalez</w:t>
+      </w:r>
+    </w:p>
+    <w:p>
+      <w:pPr>
+        <w:pStyle w:val="ListParagraph"/>
+        <w:numPr>
+          <w:ilvl w:val="0"/>
+          <w:numId w:val="4"/>
+        </w:numPr>
+      </w:pPr>
+      <w:r>
+        <w:t>Matthew Trinh</w:t>
+      </w:r>
     </w:p>
     <w:p>
       <w:pPr>
@@ -83,30 +147,68 @@
     </w:p>
     <w:p>
       <w:pPr>
-        <w:ind w:left="720" w:hanging="720"/>
+        <w:pStyle w:val="ListParagraph"/>
+        <w:numPr>
+          <w:ilvl w:val="1"/>
+          <w:numId w:val="5"/>
+        </w:numPr>
       </w:pPr>
       <w:r>
         <w:rPr>
           <w:u w:val="single"/>
         </w:rPr>
-        <w:t>1.1 Purpose</w:t>
-      </w:r>
-      <w:r>
-        <w:t>)</w:t>
-      </w:r>
-    </w:p>
-    <w:p>
-      <w:pPr>
-        <w:ind w:left="720" w:hanging="720"/>
+        <w:t>Purpose</w:t>
+      </w:r>
+      <w:r>
+        <w:t>:</w:t>
+      </w:r>
+    </w:p>
+    <w:p>
+      <w:r>
+        <w:t>This document outlines the technical design for the Moffat Bay project. It captures key requirements, defines project goals, and is a communication tool for stakeholders, designers, and developers. The objective is to create a user-friendly experience for various traveler types while maintaining a robust and scalable backend.</w:t>
+      </w:r>
+    </w:p>
+    <w:p>
+      <w:pPr>
+        <w:pStyle w:val="ListParagraph"/>
+        <w:numPr>
+          <w:ilvl w:val="1"/>
+          <w:numId w:val="5"/>
+        </w:numPr>
       </w:pPr>
       <w:r>
         <w:rPr>
           <w:u w:val="single"/>
         </w:rPr>
-        <w:t>1.2 Terminology</w:t>
-      </w:r>
-      <w:r>
-        <w:t>)</w:t>
+        <w:t>Terminology</w:t>
+      </w:r>
+      <w:r>
+        <w:t>:</w:t>
+      </w:r>
+    </w:p>
+    <w:p>
+      <w:r>
+        <w:t xml:space="preserve">• TDD: Technical Design Document </w:t>
+      </w:r>
+    </w:p>
+    <w:p>
+      <w:r>
+        <w:t xml:space="preserve">• ERD: Entity Relationship Diagram </w:t>
+      </w:r>
+    </w:p>
+    <w:p>
+      <w:r>
+        <w:t xml:space="preserve">• QA: Quality Assurance </w:t>
+      </w:r>
+    </w:p>
+    <w:p>
+      <w:r>
+        <w:t xml:space="preserve">• Persona: Fictional character representing user types </w:t>
+      </w:r>
+    </w:p>
+    <w:p>
+      <w:r>
+        <w:t>• User Story: A short, simple description of a feature told from the perspective of the user</w:t>
       </w:r>
     </w:p>
     <w:p>
@@ -145,9 +247,27 @@
           <w:ilvl w:val="1"/>
           <w:numId w:val="2"/>
         </w:numPr>
-      </w:pPr>
-      <w:r>
-        <w:t>Zero tech experience</w:t>
+        <w:rPr>
+          <w:b/>
+          <w:bCs/>
+        </w:rPr>
+      </w:pPr>
+      <w:r>
+        <w:rPr>
+          <w:b/>
+          <w:bCs/>
+        </w:rPr>
+        <w:t>Age:</w:t>
+      </w:r>
+      <w:r>
+        <w:rPr>
+          <w:b/>
+          <w:bCs/>
+        </w:rPr>
+        <w:t xml:space="preserve"> </w:t>
+      </w:r>
+      <w:r>
+        <w:t>55</w:t>
       </w:r>
     </w:p>
     <w:p>
@@ -157,9 +277,27 @@
           <w:ilvl w:val="1"/>
           <w:numId w:val="2"/>
         </w:numPr>
-      </w:pPr>
-      <w:r>
-        <w:t>Prefers simplicity of interaction/little complicated stuff</w:t>
+        <w:rPr>
+          <w:b/>
+          <w:bCs/>
+        </w:rPr>
+      </w:pPr>
+      <w:r>
+        <w:rPr>
+          <w:b/>
+          <w:bCs/>
+        </w:rPr>
+        <w:t>Tech Skill:</w:t>
+      </w:r>
+      <w:r>
+        <w:rPr>
+          <w:b/>
+          <w:bCs/>
+        </w:rPr>
+        <w:t xml:space="preserve"> </w:t>
+      </w:r>
+      <w:r>
+        <w:t>Low</w:t>
       </w:r>
     </w:p>
     <w:p>
@@ -169,9 +307,27 @@
           <w:ilvl w:val="1"/>
           <w:numId w:val="2"/>
         </w:numPr>
-      </w:pPr>
-      <w:r>
-        <w:t>55 year old that loves to travel and enjoy the world</w:t>
+        <w:rPr>
+          <w:b/>
+          <w:bCs/>
+        </w:rPr>
+      </w:pPr>
+      <w:r>
+        <w:rPr>
+          <w:b/>
+          <w:bCs/>
+        </w:rPr>
+        <w:t>Background:</w:t>
+      </w:r>
+      <w:r>
+        <w:rPr>
+          <w:b/>
+          <w:bCs/>
+        </w:rPr>
+        <w:t xml:space="preserve"> </w:t>
+      </w:r>
+      <w:r>
+        <w:t>Retired postal worker</w:t>
       </w:r>
     </w:p>
     <w:p>
@@ -181,9 +337,30 @@
           <w:ilvl w:val="1"/>
           <w:numId w:val="2"/>
         </w:numPr>
-      </w:pPr>
-      <w:r>
-        <w:t>Images to show what service is provided is preferred</w:t>
+        <w:rPr>
+          <w:b/>
+          <w:bCs/>
+        </w:rPr>
+      </w:pPr>
+      <w:r>
+        <w:rPr>
+          <w:b/>
+          <w:bCs/>
+        </w:rPr>
+        <w:t>I</w:t>
+      </w:r>
+      <w:r>
+        <w:rPr>
+          <w:b/>
+          <w:bCs/>
+        </w:rPr>
+        <w:t>nterests:</w:t>
+      </w:r>
+      <w:r>
+        <w:t xml:space="preserve"> </w:t>
+      </w:r>
+      <w:r>
+        <w:t>Family travel, nature watching, low-impact adventures</w:t>
       </w:r>
     </w:p>
     <w:p>
@@ -193,9 +370,34 @@
           <w:ilvl w:val="1"/>
           <w:numId w:val="2"/>
         </w:numPr>
-      </w:pPr>
-      <w:r>
-        <w:t>Has wife and two kids</w:t>
+        <w:rPr>
+          <w:b/>
+          <w:bCs/>
+        </w:rPr>
+      </w:pPr>
+      <w:r>
+        <w:rPr>
+          <w:b/>
+          <w:bCs/>
+        </w:rPr>
+        <w:t>H</w:t>
+      </w:r>
+      <w:r>
+        <w:rPr>
+          <w:b/>
+          <w:bCs/>
+        </w:rPr>
+        <w:t>ealth:</w:t>
+      </w:r>
+      <w:r>
+        <w:rPr>
+          <w:b/>
+          <w:bCs/>
+        </w:rPr>
+        <w:t xml:space="preserve"> </w:t>
+      </w:r>
+      <w:r>
+        <w:t>Has a heart condition</w:t>
       </w:r>
     </w:p>
     <w:p>
@@ -205,9 +407,27 @@
           <w:ilvl w:val="1"/>
           <w:numId w:val="2"/>
         </w:numPr>
-      </w:pPr>
-      <w:r>
-        <w:t>Has a bad heart so activities cannot be too stressful</w:t>
+        <w:rPr>
+          <w:b/>
+          <w:bCs/>
+        </w:rPr>
+      </w:pPr>
+      <w:r>
+        <w:rPr>
+          <w:b/>
+          <w:bCs/>
+        </w:rPr>
+        <w:t>Goals:</w:t>
+      </w:r>
+      <w:r>
+        <w:rPr>
+          <w:b/>
+          <w:bCs/>
+        </w:rPr>
+        <w:t xml:space="preserve"> </w:t>
+      </w:r>
+      <w:r>
+        <w:t>Simple, calm travel experiences with minimal effort</w:t>
       </w:r>
     </w:p>
     <w:p>
@@ -234,7 +454,21 @@
         </w:numPr>
       </w:pPr>
       <w:r>
-        <w:t>Plenty of tech experience</w:t>
+        <w:rPr>
+          <w:b/>
+          <w:bCs/>
+        </w:rPr>
+        <w:t>Age:</w:t>
+      </w:r>
+      <w:r>
+        <w:rPr>
+          <w:b/>
+          <w:bCs/>
+        </w:rPr>
+        <w:t xml:space="preserve"> </w:t>
+      </w:r>
+      <w:r>
+        <w:t>23</w:t>
       </w:r>
     </w:p>
     <w:p>
@@ -246,7 +480,21 @@
         </w:numPr>
       </w:pPr>
       <w:r>
-        <w:t>23 year old former Eagle Scout</w:t>
+        <w:rPr>
+          <w:b/>
+          <w:bCs/>
+        </w:rPr>
+        <w:t>Tech Skill:</w:t>
+      </w:r>
+      <w:r>
+        <w:rPr>
+          <w:b/>
+          <w:bCs/>
+        </w:rPr>
+        <w:t xml:space="preserve"> </w:t>
+      </w:r>
+      <w:r>
+        <w:t>High</w:t>
       </w:r>
     </w:p>
     <w:p>
@@ -256,9 +504,27 @@
           <w:ilvl w:val="1"/>
           <w:numId w:val="2"/>
         </w:numPr>
-      </w:pPr>
-      <w:r>
-        <w:t>Likes to read information in detail as part of research of service and product</w:t>
+        <w:rPr>
+          <w:b/>
+          <w:bCs/>
+        </w:rPr>
+      </w:pPr>
+      <w:r>
+        <w:rPr>
+          <w:b/>
+          <w:bCs/>
+        </w:rPr>
+        <w:t>Background:</w:t>
+      </w:r>
+      <w:r>
+        <w:rPr>
+          <w:b/>
+          <w:bCs/>
+        </w:rPr>
+        <w:t xml:space="preserve"> </w:t>
+      </w:r>
+      <w:r>
+        <w:t>Computer science student, former Eagle Scout</w:t>
       </w:r>
     </w:p>
     <w:p>
@@ -268,9 +534,24 @@
           <w:ilvl w:val="1"/>
           <w:numId w:val="2"/>
         </w:numPr>
-      </w:pPr>
-      <w:r>
-        <w:t>Single (Relationship)</w:t>
+        <w:rPr>
+          <w:b/>
+          <w:bCs/>
+        </w:rPr>
+      </w:pPr>
+      <w:r>
+        <w:rPr>
+          <w:b/>
+          <w:bCs/>
+        </w:rPr>
+        <w:lastRenderedPageBreak/>
+        <w:t>Interests:</w:t>
+      </w:r>
+      <w:r>
+        <w:t xml:space="preserve"> </w:t>
+      </w:r>
+      <w:r>
+        <w:t>Birdwatching, kayaking, outdoor photography</w:t>
       </w:r>
     </w:p>
     <w:p>
@@ -280,9 +561,27 @@
           <w:ilvl w:val="1"/>
           <w:numId w:val="2"/>
         </w:numPr>
-      </w:pPr>
-      <w:r>
-        <w:t>Prefers well established places to sleep at</w:t>
+        <w:rPr>
+          <w:b/>
+          <w:bCs/>
+        </w:rPr>
+      </w:pPr>
+      <w:r>
+        <w:rPr>
+          <w:b/>
+          <w:bCs/>
+        </w:rPr>
+        <w:t>Goals:</w:t>
+      </w:r>
+      <w:r>
+        <w:rPr>
+          <w:b/>
+          <w:bCs/>
+        </w:rPr>
+        <w:t xml:space="preserve"> </w:t>
+      </w:r>
+      <w:r>
+        <w:t>Adventure and wildlife experiences with in-depth activity details</w:t>
       </w:r>
     </w:p>
     <w:p>
@@ -307,9 +606,27 @@
           <w:ilvl w:val="1"/>
           <w:numId w:val="2"/>
         </w:numPr>
-      </w:pPr>
-      <w:r>
-        <w:t>Decent tech experience</w:t>
+        <w:rPr>
+          <w:b/>
+          <w:bCs/>
+        </w:rPr>
+      </w:pPr>
+      <w:r>
+        <w:rPr>
+          <w:b/>
+          <w:bCs/>
+        </w:rPr>
+        <w:t>Age:</w:t>
+      </w:r>
+      <w:r>
+        <w:rPr>
+          <w:b/>
+          <w:bCs/>
+        </w:rPr>
+        <w:t xml:space="preserve"> </w:t>
+      </w:r>
+      <w:r>
+        <w:t>29</w:t>
       </w:r>
     </w:p>
     <w:p>
@@ -319,9 +636,27 @@
           <w:ilvl w:val="1"/>
           <w:numId w:val="2"/>
         </w:numPr>
-      </w:pPr>
-      <w:r>
-        <w:t>Doesn’t like to read much so skims a lot when browsing web</w:t>
+        <w:rPr>
+          <w:b/>
+          <w:bCs/>
+        </w:rPr>
+      </w:pPr>
+      <w:r>
+        <w:rPr>
+          <w:b/>
+          <w:bCs/>
+        </w:rPr>
+        <w:t>Tech Skill:</w:t>
+      </w:r>
+      <w:r>
+        <w:rPr>
+          <w:b/>
+          <w:bCs/>
+        </w:rPr>
+        <w:t xml:space="preserve"> </w:t>
+      </w:r>
+      <w:r>
+        <w:t>Moderate</w:t>
       </w:r>
     </w:p>
     <w:p>
@@ -331,9 +666,27 @@
           <w:ilvl w:val="1"/>
           <w:numId w:val="2"/>
         </w:numPr>
-      </w:pPr>
-      <w:r>
-        <w:t>Single (Relationship) but likes traveling with friends frequently</w:t>
+        <w:rPr>
+          <w:b/>
+          <w:bCs/>
+        </w:rPr>
+      </w:pPr>
+      <w:r>
+        <w:rPr>
+          <w:b/>
+          <w:bCs/>
+        </w:rPr>
+        <w:t>Background:</w:t>
+      </w:r>
+      <w:r>
+        <w:rPr>
+          <w:b/>
+          <w:bCs/>
+        </w:rPr>
+        <w:t xml:space="preserve"> </w:t>
+      </w:r>
+      <w:r>
+        <w:t>Travel vlogger and freelance content creator</w:t>
       </w:r>
     </w:p>
     <w:p>
@@ -343,9 +696,27 @@
           <w:ilvl w:val="1"/>
           <w:numId w:val="2"/>
         </w:numPr>
-      </w:pPr>
-      <w:r>
-        <w:t>Very picky about bed sizes and comfort</w:t>
+        <w:rPr>
+          <w:b/>
+          <w:bCs/>
+        </w:rPr>
+      </w:pPr>
+      <w:r>
+        <w:rPr>
+          <w:b/>
+          <w:bCs/>
+        </w:rPr>
+        <w:t>Interests:</w:t>
+      </w:r>
+      <w:r>
+        <w:rPr>
+          <w:b/>
+          <w:bCs/>
+        </w:rPr>
+        <w:t xml:space="preserve"> </w:t>
+      </w:r>
+      <w:r>
+        <w:t>Adventure trips, social sharing, comfortable accommodations</w:t>
       </w:r>
     </w:p>
     <w:p>
@@ -355,9 +726,27 @@
           <w:ilvl w:val="1"/>
           <w:numId w:val="2"/>
         </w:numPr>
-      </w:pPr>
-      <w:r>
-        <w:t>Likes to have options for activities</w:t>
+        <w:rPr>
+          <w:b/>
+          <w:bCs/>
+        </w:rPr>
+      </w:pPr>
+      <w:r>
+        <w:rPr>
+          <w:b/>
+          <w:bCs/>
+        </w:rPr>
+        <w:t>Goals:</w:t>
+      </w:r>
+      <w:r>
+        <w:rPr>
+          <w:b/>
+          <w:bCs/>
+        </w:rPr>
+        <w:t xml:space="preserve"> </w:t>
+      </w:r>
+      <w:r>
+        <w:t>Multi-option packages, content creation during trips</w:t>
       </w:r>
     </w:p>
     <w:p>
@@ -376,167 +765,168 @@
     </w:p>
     <w:p>
       <w:pPr>
-        <w:pStyle w:val="ListParagraph"/>
-        <w:numPr>
-          <w:ilvl w:val="0"/>
-          <w:numId w:val="3"/>
-        </w:numPr>
-      </w:pPr>
-      <w:r>
-        <w:t>Persona 1:</w:t>
-      </w:r>
-    </w:p>
-    <w:p>
-      <w:pPr>
-        <w:pStyle w:val="ListParagraph"/>
-        <w:numPr>
-          <w:ilvl w:val="1"/>
-          <w:numId w:val="3"/>
-        </w:numPr>
-      </w:pPr>
-      <w:r>
-        <w:t>As a father, I want to be able to take my family on a wonderful Hiking trip, so we can enjoy the scenery and wildlife.</w:t>
-      </w:r>
-    </w:p>
-    <w:p>
-      <w:pPr>
-        <w:pStyle w:val="ListParagraph"/>
-        <w:numPr>
-          <w:ilvl w:val="1"/>
-          <w:numId w:val="3"/>
-        </w:numPr>
-      </w:pPr>
-      <w:r>
-        <w:t>As a husband, I want to be able to take my wide to see some Dolphins, so she can see her favorite animal.</w:t>
-      </w:r>
-    </w:p>
-    <w:p>
-      <w:pPr>
-        <w:pStyle w:val="ListParagraph"/>
-        <w:numPr>
-          <w:ilvl w:val="1"/>
-          <w:numId w:val="3"/>
-        </w:numPr>
+        <w:ind w:left="720" w:hanging="720"/>
+      </w:pPr>
+      <w:r>
+        <w:t xml:space="preserve">John Walker’s User Stories (Low-Tech Traveler) </w:t>
+      </w:r>
+    </w:p>
+    <w:p>
+      <w:pPr>
+        <w:ind w:left="720" w:hanging="720"/>
+      </w:pPr>
+      <w:r>
+        <w:t xml:space="preserve">1. As a father, I want to take my family on a gentle hiking trip to enjoy nature without stress. </w:t>
+      </w:r>
+    </w:p>
+    <w:p>
+      <w:pPr>
+        <w:ind w:left="720" w:hanging="720"/>
+      </w:pPr>
+      <w:r>
+        <w:t xml:space="preserve">(Story Points: 3) </w:t>
+      </w:r>
+    </w:p>
+    <w:p>
+      <w:pPr>
+        <w:ind w:left="720" w:hanging="720"/>
+      </w:pPr>
+      <w:r>
+        <w:t xml:space="preserve">2. As a husband, I want dolphin-watching tours listed with images so I can book something my wife will enjoy. </w:t>
+      </w:r>
+    </w:p>
+    <w:p>
+      <w:pPr>
+        <w:ind w:left="720" w:hanging="720"/>
+      </w:pPr>
+      <w:r>
+        <w:t xml:space="preserve">(Story Points: 2) </w:t>
+      </w:r>
+    </w:p>
+    <w:p>
+      <w:pPr>
+        <w:ind w:left="720" w:hanging="720"/>
+      </w:pPr>
+      <w:r>
+        <w:t xml:space="preserve">3. As John, I want to avoid complicated booking steps so I can plan everything easily. </w:t>
+      </w:r>
+    </w:p>
+    <w:p>
+      <w:pPr>
+        <w:ind w:left="720" w:hanging="720"/>
+      </w:pPr>
+      <w:r>
+        <w:t xml:space="preserve">(Story Points: 3) </w:t>
+      </w:r>
+    </w:p>
+    <w:p>
+      <w:pPr>
+        <w:ind w:left="720" w:hanging="720"/>
+      </w:pPr>
+      <w:r>
+        <w:t xml:space="preserve">Max Carter’s User Stories (Tech-Savvy Explorer) </w:t>
+      </w:r>
+    </w:p>
+    <w:p>
+      <w:r>
+        <w:t xml:space="preserve">1. </w:t>
+      </w:r>
+      <w:r>
+        <w:t xml:space="preserve">As a birdwatcher, I want a detailed bird-spotting guide on the site so I can track species during my trip. </w:t>
+      </w:r>
+    </w:p>
+    <w:p>
+      <w:r>
+        <w:t xml:space="preserve">(Story Points: 5) </w:t>
+      </w:r>
+    </w:p>
+    <w:p>
+      <w:pPr>
+        <w:ind w:left="720" w:hanging="720"/>
+      </w:pPr>
+      <w:r>
+        <w:t xml:space="preserve">2. As a former Scout, I want to view available kayaking routes with safety info so I can plan my river trip. </w:t>
+      </w:r>
+    </w:p>
+    <w:p>
+      <w:pPr>
+        <w:ind w:left="720" w:hanging="720"/>
+      </w:pPr>
+      <w:r>
+        <w:t xml:space="preserve">(Story Points: 3) </w:t>
+      </w:r>
+    </w:p>
+    <w:p>
+      <w:pPr>
+        <w:ind w:left="720" w:hanging="720"/>
+      </w:pPr>
+      <w:r>
+        <w:t xml:space="preserve">3. As Max, I want to browse trip options with price breakdowns and detailed activity descriptions. </w:t>
+      </w:r>
+    </w:p>
+    <w:p>
+      <w:pPr>
+        <w:ind w:left="720" w:hanging="720"/>
+      </w:pPr>
+      <w:r>
+        <w:t xml:space="preserve">(Story Points: 3) </w:t>
+      </w:r>
+    </w:p>
+    <w:p>
+      <w:pPr>
+        <w:ind w:left="720" w:hanging="720"/>
+      </w:pPr>
+      <w:r>
+        <w:t xml:space="preserve">Emily Chen’s User Stories (Social Traveler &amp; Vlogger) </w:t>
+      </w:r>
+    </w:p>
+    <w:p>
+      <w:pPr>
+        <w:ind w:left="720" w:hanging="720"/>
+      </w:pPr>
+      <w:r>
+        <w:t>1. As a vlogger, I want to know which activities allow cameras so I can record content for my followers.</w:t>
+      </w:r>
+    </w:p>
+    <w:p>
+      <w:pPr>
+        <w:ind w:left="720" w:hanging="720"/>
+      </w:pPr>
+      <w:r>
+        <w:t xml:space="preserve">(Story Points: 2) </w:t>
+      </w:r>
+    </w:p>
+    <w:p>
+      <w:pPr>
+        <w:ind w:left="720" w:hanging="720"/>
+      </w:pPr>
+      <w:r>
+        <w:t xml:space="preserve">2. As Emily, I want to see activity bundles so I can experience various things during the same trip. </w:t>
+      </w:r>
+    </w:p>
+    <w:p>
+      <w:pPr>
+        <w:ind w:left="720" w:hanging="720"/>
       </w:pPr>
       <w:r>
         <w:lastRenderedPageBreak/>
-        <w:t xml:space="preserve">As John, </w:t>
-      </w:r>
-      <w:r>
-        <w:t>I want to enjoy a trip with little distractions, so my family and I can have a wonderful time.</w:t>
-      </w:r>
-    </w:p>
-    <w:p>
-      <w:pPr>
-        <w:pStyle w:val="ListParagraph"/>
-        <w:numPr>
-          <w:ilvl w:val="0"/>
-          <w:numId w:val="3"/>
-        </w:numPr>
-      </w:pPr>
-      <w:r>
-        <w:t>Persona 2:</w:t>
-      </w:r>
-    </w:p>
-    <w:p>
-      <w:pPr>
-        <w:pStyle w:val="ListParagraph"/>
-        <w:numPr>
-          <w:ilvl w:val="1"/>
-          <w:numId w:val="3"/>
-        </w:numPr>
-      </w:pPr>
-      <w:r>
-        <w:t>As a bird enthusiast, I want to be able to see a large variety of avian species, so that I can add some wonderful entries to by journal.</w:t>
-      </w:r>
-    </w:p>
-    <w:p>
-      <w:pPr>
-        <w:pStyle w:val="ListParagraph"/>
-        <w:numPr>
-          <w:ilvl w:val="1"/>
-          <w:numId w:val="3"/>
-        </w:numPr>
-      </w:pPr>
-      <w:r>
-        <w:t>As a former Scout, I want to be able to go Kayaking in a wild river, so that I can experience the same thrill I felt when I was a Boy Scout.</w:t>
-      </w:r>
-    </w:p>
-    <w:p>
-      <w:pPr>
-        <w:pStyle w:val="ListParagraph"/>
-        <w:numPr>
-          <w:ilvl w:val="1"/>
-          <w:numId w:val="3"/>
-        </w:numPr>
-      </w:pPr>
-      <w:r>
-        <w:t xml:space="preserve">As Max, </w:t>
-      </w:r>
-      <w:r>
-        <w:t xml:space="preserve">I want to </w:t>
-      </w:r>
-      <w:r>
-        <w:t>take a needed break from College, so that I can unwind and enjoy life in-between the busyness of school.</w:t>
-      </w:r>
-    </w:p>
-    <w:p>
-      <w:pPr>
-        <w:pStyle w:val="ListParagraph"/>
-        <w:numPr>
-          <w:ilvl w:val="0"/>
-          <w:numId w:val="3"/>
-        </w:numPr>
-      </w:pPr>
-      <w:r>
-        <w:t>Persona 3:</w:t>
-      </w:r>
-    </w:p>
-    <w:p>
-      <w:pPr>
-        <w:pStyle w:val="ListParagraph"/>
-        <w:numPr>
-          <w:ilvl w:val="1"/>
-          <w:numId w:val="3"/>
-        </w:numPr>
-      </w:pPr>
-      <w:r>
-        <w:t>As a vlogger, I want to be able to bring my phone with me during any activities, so I can share my experience with my fans.</w:t>
-      </w:r>
-    </w:p>
-    <w:p>
-      <w:pPr>
-        <w:pStyle w:val="ListParagraph"/>
-        <w:numPr>
-          <w:ilvl w:val="1"/>
-          <w:numId w:val="3"/>
-        </w:numPr>
-      </w:pPr>
-      <w:r>
-        <w:t>As Emily, I want many options for activities, so I can experience as much as I can</w:t>
-      </w:r>
-      <w:r>
-        <w:t xml:space="preserve"> while I’m having fun</w:t>
-      </w:r>
-      <w:bookmarkStart w:id="0" w:name="_GoBack"/>
-      <w:bookmarkEnd w:id="0"/>
-      <w:r>
-        <w:t>.</w:t>
-      </w:r>
-    </w:p>
-    <w:p>
-      <w:pPr>
-        <w:pStyle w:val="ListParagraph"/>
-        <w:numPr>
-          <w:ilvl w:val="1"/>
-          <w:numId w:val="3"/>
-        </w:numPr>
-      </w:pPr>
-      <w:r>
-        <w:t xml:space="preserve">As Emily, I want </w:t>
-      </w:r>
-      <w:r>
-        <w:t>to invite my friends, so we can have a much fun together as possible.</w:t>
+        <w:t xml:space="preserve">(Story Points: 4) </w:t>
+      </w:r>
+    </w:p>
+    <w:p>
+      <w:pPr>
+        <w:ind w:left="720" w:hanging="720"/>
+      </w:pPr>
+      <w:r>
+        <w:t xml:space="preserve">3. As Emily, I want a “share my trip” option to invite friends via social media. </w:t>
+      </w:r>
+    </w:p>
+    <w:p>
+      <w:pPr>
+        <w:ind w:left="720" w:hanging="720"/>
+      </w:pPr>
+      <w:r>
+        <w:t>(Story Points: 3)</w:t>
       </w:r>
     </w:p>
     <w:p>
@@ -547,7 +937,19 @@
         <w:rPr>
           <w:u w:val="single"/>
         </w:rPr>
-        <w:t>1.5 Work Estimations &amp; ToDo List</w:t>
+        <w:t>1.5 Work Estimations &amp; To</w:t>
+      </w:r>
+      <w:r>
+        <w:rPr>
+          <w:u w:val="single"/>
+        </w:rPr>
+        <w:t>-</w:t>
+      </w:r>
+      <w:r>
+        <w:rPr>
+          <w:u w:val="single"/>
+        </w:rPr>
+        <w:t>Do List</w:t>
       </w:r>
       <w:r>
         <w:t>)</w:t>
@@ -678,8 +1080,8 @@
 </file>
 
 <file path=word/numbering.xml><?xml version="1.0" encoding="utf-8"?>
-<w:numbering xmlns:wpc="http://schemas.microsoft.com/office/word/2010/wordprocessingCanvas" xmlns:mc="http://schemas.openxmlformats.org/markup-compatibility/2006" xmlns:o="urn:schemas-microsoft-com:office:office" xmlns:r="http://schemas.openxmlformats.org/officeDocument/2006/relationships" xmlns:m="http://schemas.openxmlformats.org/officeDocument/2006/math" xmlns:v="urn:schemas-microsoft-com:vml" xmlns:wp14="http://schemas.microsoft.com/office/word/2010/wordprocessingDrawing" xmlns:wp="http://schemas.openxmlformats.org/drawingml/2006/wordprocessingDrawing" xmlns:w10="urn:schemas-microsoft-com:office:word" xmlns:w="http://schemas.openxmlformats.org/wordprocessingml/2006/main" xmlns:w14="http://schemas.microsoft.com/office/word/2010/wordml" xmlns:wpg="http://schemas.microsoft.com/office/word/2010/wordprocessingGroup" xmlns:wpi="http://schemas.microsoft.com/office/word/2010/wordprocessingInk" xmlns:wne="http://schemas.microsoft.com/office/word/2006/wordml" xmlns:wps="http://schemas.microsoft.com/office/word/2010/wordprocessingShape" mc:Ignorable="w14 wp14">
-  <w:abstractNum w:abstractNumId="0">
+<w:numbering xmlns:wpc="http://schemas.microsoft.com/office/word/2010/wordprocessingCanvas" xmlns:cx="http://schemas.microsoft.com/office/drawing/2014/chartex" xmlns:cx1="http://schemas.microsoft.com/office/drawing/2015/9/8/chartex" xmlns:cx2="http://schemas.microsoft.com/office/drawing/2015/10/21/chartex" xmlns:cx3="http://schemas.microsoft.com/office/drawing/2016/5/9/chartex" xmlns:cx4="http://schemas.microsoft.com/office/drawing/2016/5/10/chartex" xmlns:cx5="http://schemas.microsoft.com/office/drawing/2016/5/11/chartex" xmlns:cx6="http://schemas.microsoft.com/office/drawing/2016/5/12/chartex" xmlns:cx7="http://schemas.microsoft.com/office/drawing/2016/5/13/chartex" xmlns:cx8="http://schemas.microsoft.com/office/drawing/2016/5/14/chartex" xmlns:mc="http://schemas.openxmlformats.org/markup-compatibility/2006" xmlns:aink="http://schemas.microsoft.com/office/drawing/2016/ink" xmlns:am3d="http://schemas.microsoft.com/office/drawing/2017/model3d" xmlns:o="urn:schemas-microsoft-com:office:office" xmlns:oel="http://schemas.microsoft.com/office/2019/extlst" xmlns:r="http://schemas.openxmlformats.org/officeDocument/2006/relationships" xmlns:m="http://schemas.openxmlformats.org/officeDocument/2006/math" xmlns:v="urn:schemas-microsoft-com:vml" xmlns:wp14="http://schemas.microsoft.com/office/word/2010/wordprocessingDrawing" xmlns:wp="http://schemas.openxmlformats.org/drawingml/2006/wordprocessingDrawing" xmlns:w10="urn:schemas-microsoft-com:office:word" xmlns:w="http://schemas.openxmlformats.org/wordprocessingml/2006/main" xmlns:w14="http://schemas.microsoft.com/office/word/2010/wordml" xmlns:w15="http://schemas.microsoft.com/office/word/2012/wordml" xmlns:w16cex="http://schemas.microsoft.com/office/word/2018/wordml/cex" xmlns:w16cid="http://schemas.microsoft.com/office/word/2016/wordml/cid" xmlns:w16="http://schemas.microsoft.com/office/word/2018/wordml" xmlns:w16du="http://schemas.microsoft.com/office/word/2023/wordml/word16du" xmlns:w16sdtdh="http://schemas.microsoft.com/office/word/2020/wordml/sdtdatahash" xmlns:w16sdtfl="http://schemas.microsoft.com/office/word/2024/wordml/sdtformatlock" xmlns:w16se="http://schemas.microsoft.com/office/word/2015/wordml/symex" xmlns:wpg="http://schemas.microsoft.com/office/word/2010/wordprocessingGroup" xmlns:wpi="http://schemas.microsoft.com/office/word/2010/wordprocessingInk" xmlns:wne="http://schemas.microsoft.com/office/word/2006/wordml" xmlns:wps="http://schemas.microsoft.com/office/word/2010/wordprocessingShape" mc:Ignorable="w14 w15 w16se w16cid w16 w16cex w16sdtdh w16sdtfl w16du wp14">
+  <w:abstractNum w:abstractNumId="0" w15:restartNumberingAfterBreak="0">
     <w:nsid w:val="0A965FE6"/>
     <w:multiLevelType w:val="hybridMultilevel"/>
     <w:tmpl w:val="A71C5B9E"/>
@@ -792,10 +1194,10 @@
       </w:rPr>
     </w:lvl>
   </w:abstractNum>
-  <w:abstractNum w:abstractNumId="1">
+  <w:abstractNum w:abstractNumId="1" w15:restartNumberingAfterBreak="0">
     <w:nsid w:val="249C3607"/>
     <w:multiLevelType w:val="hybridMultilevel"/>
-    <w:tmpl w:val="BAFCC936"/>
+    <w:tmpl w:val="154C4156"/>
     <w:lvl w:ilvl="0" w:tplc="04090015">
       <w:start w:val="1"/>
       <w:numFmt w:val="upperLetter"/>
@@ -805,14 +1207,17 @@
         <w:ind w:left="720" w:hanging="360"/>
       </w:pPr>
     </w:lvl>
-    <w:lvl w:ilvl="1" w:tplc="04090019">
-      <w:start w:val="1"/>
-      <w:numFmt w:val="lowerLetter"/>
-      <w:lvlText w:val="%2."/>
-      <w:lvlJc w:val="left"/>
-      <w:pPr>
-        <w:ind w:left="1440" w:hanging="360"/>
-      </w:pPr>
+    <w:lvl w:ilvl="1" w:tplc="04090001">
+      <w:start w:val="1"/>
+      <w:numFmt w:val="bullet"/>
+      <w:lvlText w:val=""/>
+      <w:lvlJc w:val="left"/>
+      <w:pPr>
+        <w:ind w:left="720" w:hanging="360"/>
+      </w:pPr>
+      <w:rPr>
+        <w:rFonts w:ascii="Symbol" w:hAnsi="Symbol" w:hint="default"/>
+      </w:rPr>
     </w:lvl>
     <w:lvl w:ilvl="2" w:tplc="0409001B" w:tentative="1">
       <w:start w:val="1"/>
@@ -878,7 +1283,7 @@
       </w:pPr>
     </w:lvl>
   </w:abstractNum>
-  <w:abstractNum w:abstractNumId="2">
+  <w:abstractNum w:abstractNumId="2" w15:restartNumberingAfterBreak="0">
     <w:nsid w:val="34FA10C3"/>
     <w:multiLevelType w:val="hybridMultilevel"/>
     <w:tmpl w:val="A1FCCB7E"/>
@@ -964,20 +1369,353 @@
       </w:pPr>
     </w:lvl>
   </w:abstractNum>
-  <w:num w:numId="1">
+  <w:abstractNum w:abstractNumId="3" w15:restartNumberingAfterBreak="0">
+    <w:nsid w:val="3E0E578E"/>
+    <w:multiLevelType w:val="hybridMultilevel"/>
+    <w:tmpl w:val="396A19E2"/>
+    <w:lvl w:ilvl="0" w:tplc="04090001">
+      <w:start w:val="1"/>
+      <w:numFmt w:val="bullet"/>
+      <w:lvlText w:val=""/>
+      <w:lvlJc w:val="left"/>
+      <w:pPr>
+        <w:ind w:left="720" w:hanging="360"/>
+      </w:pPr>
+      <w:rPr>
+        <w:rFonts w:ascii="Symbol" w:hAnsi="Symbol" w:hint="default"/>
+      </w:rPr>
+    </w:lvl>
+    <w:lvl w:ilvl="1" w:tplc="04090003" w:tentative="1">
+      <w:start w:val="1"/>
+      <w:numFmt w:val="bullet"/>
+      <w:lvlText w:val="o"/>
+      <w:lvlJc w:val="left"/>
+      <w:pPr>
+        <w:ind w:left="1440" w:hanging="360"/>
+      </w:pPr>
+      <w:rPr>
+        <w:rFonts w:ascii="Courier New" w:hAnsi="Courier New" w:cs="Courier New" w:hint="default"/>
+      </w:rPr>
+    </w:lvl>
+    <w:lvl w:ilvl="2" w:tplc="04090005" w:tentative="1">
+      <w:start w:val="1"/>
+      <w:numFmt w:val="bullet"/>
+      <w:lvlText w:val=""/>
+      <w:lvlJc w:val="left"/>
+      <w:pPr>
+        <w:ind w:left="2160" w:hanging="360"/>
+      </w:pPr>
+      <w:rPr>
+        <w:rFonts w:ascii="Wingdings" w:hAnsi="Wingdings" w:hint="default"/>
+      </w:rPr>
+    </w:lvl>
+    <w:lvl w:ilvl="3" w:tplc="04090001" w:tentative="1">
+      <w:start w:val="1"/>
+      <w:numFmt w:val="bullet"/>
+      <w:lvlText w:val=""/>
+      <w:lvlJc w:val="left"/>
+      <w:pPr>
+        <w:ind w:left="2880" w:hanging="360"/>
+      </w:pPr>
+      <w:rPr>
+        <w:rFonts w:ascii="Symbol" w:hAnsi="Symbol" w:hint="default"/>
+      </w:rPr>
+    </w:lvl>
+    <w:lvl w:ilvl="4" w:tplc="04090003" w:tentative="1">
+      <w:start w:val="1"/>
+      <w:numFmt w:val="bullet"/>
+      <w:lvlText w:val="o"/>
+      <w:lvlJc w:val="left"/>
+      <w:pPr>
+        <w:ind w:left="3600" w:hanging="360"/>
+      </w:pPr>
+      <w:rPr>
+        <w:rFonts w:ascii="Courier New" w:hAnsi="Courier New" w:cs="Courier New" w:hint="default"/>
+      </w:rPr>
+    </w:lvl>
+    <w:lvl w:ilvl="5" w:tplc="04090005" w:tentative="1">
+      <w:start w:val="1"/>
+      <w:numFmt w:val="bullet"/>
+      <w:lvlText w:val=""/>
+      <w:lvlJc w:val="left"/>
+      <w:pPr>
+        <w:ind w:left="4320" w:hanging="360"/>
+      </w:pPr>
+      <w:rPr>
+        <w:rFonts w:ascii="Wingdings" w:hAnsi="Wingdings" w:hint="default"/>
+      </w:rPr>
+    </w:lvl>
+    <w:lvl w:ilvl="6" w:tplc="04090001" w:tentative="1">
+      <w:start w:val="1"/>
+      <w:numFmt w:val="bullet"/>
+      <w:lvlText w:val=""/>
+      <w:lvlJc w:val="left"/>
+      <w:pPr>
+        <w:ind w:left="5040" w:hanging="360"/>
+      </w:pPr>
+      <w:rPr>
+        <w:rFonts w:ascii="Symbol" w:hAnsi="Symbol" w:hint="default"/>
+      </w:rPr>
+    </w:lvl>
+    <w:lvl w:ilvl="7" w:tplc="04090003" w:tentative="1">
+      <w:start w:val="1"/>
+      <w:numFmt w:val="bullet"/>
+      <w:lvlText w:val="o"/>
+      <w:lvlJc w:val="left"/>
+      <w:pPr>
+        <w:ind w:left="5760" w:hanging="360"/>
+      </w:pPr>
+      <w:rPr>
+        <w:rFonts w:ascii="Courier New" w:hAnsi="Courier New" w:cs="Courier New" w:hint="default"/>
+      </w:rPr>
+    </w:lvl>
+    <w:lvl w:ilvl="8" w:tplc="04090005" w:tentative="1">
+      <w:start w:val="1"/>
+      <w:numFmt w:val="bullet"/>
+      <w:lvlText w:val=""/>
+      <w:lvlJc w:val="left"/>
+      <w:pPr>
+        <w:ind w:left="6480" w:hanging="360"/>
+      </w:pPr>
+      <w:rPr>
+        <w:rFonts w:ascii="Wingdings" w:hAnsi="Wingdings" w:hint="default"/>
+      </w:rPr>
+    </w:lvl>
+  </w:abstractNum>
+  <w:abstractNum w:abstractNumId="4" w15:restartNumberingAfterBreak="0">
+    <w:nsid w:val="75FC031C"/>
+    <w:multiLevelType w:val="multilevel"/>
+    <w:tmpl w:val="0574A044"/>
+    <w:lvl w:ilvl="0">
+      <w:start w:val="1"/>
+      <w:numFmt w:val="decimal"/>
+      <w:lvlText w:val="%1"/>
+      <w:lvlJc w:val="left"/>
+      <w:pPr>
+        <w:ind w:left="360" w:hanging="360"/>
+      </w:pPr>
+      <w:rPr>
+        <w:rFonts w:hint="default"/>
+        <w:u w:val="single"/>
+      </w:rPr>
+    </w:lvl>
+    <w:lvl w:ilvl="1">
+      <w:start w:val="1"/>
+      <w:numFmt w:val="decimal"/>
+      <w:lvlText w:val="%1.%2"/>
+      <w:lvlJc w:val="left"/>
+      <w:pPr>
+        <w:ind w:left="360" w:hanging="360"/>
+      </w:pPr>
+      <w:rPr>
+        <w:rFonts w:hint="default"/>
+        <w:u w:val="single"/>
+      </w:rPr>
+    </w:lvl>
+    <w:lvl w:ilvl="2">
+      <w:start w:val="1"/>
+      <w:numFmt w:val="decimal"/>
+      <w:lvlText w:val="%1.%2.%3"/>
+      <w:lvlJc w:val="left"/>
+      <w:pPr>
+        <w:ind w:left="720" w:hanging="720"/>
+      </w:pPr>
+      <w:rPr>
+        <w:rFonts w:hint="default"/>
+        <w:u w:val="single"/>
+      </w:rPr>
+    </w:lvl>
+    <w:lvl w:ilvl="3">
+      <w:start w:val="1"/>
+      <w:numFmt w:val="decimal"/>
+      <w:lvlText w:val="%1.%2.%3.%4"/>
+      <w:lvlJc w:val="left"/>
+      <w:pPr>
+        <w:ind w:left="720" w:hanging="720"/>
+      </w:pPr>
+      <w:rPr>
+        <w:rFonts w:hint="default"/>
+        <w:u w:val="single"/>
+      </w:rPr>
+    </w:lvl>
+    <w:lvl w:ilvl="4">
+      <w:start w:val="1"/>
+      <w:numFmt w:val="decimal"/>
+      <w:lvlText w:val="%1.%2.%3.%4.%5"/>
+      <w:lvlJc w:val="left"/>
+      <w:pPr>
+        <w:ind w:left="1080" w:hanging="1080"/>
+      </w:pPr>
+      <w:rPr>
+        <w:rFonts w:hint="default"/>
+        <w:u w:val="single"/>
+      </w:rPr>
+    </w:lvl>
+    <w:lvl w:ilvl="5">
+      <w:start w:val="1"/>
+      <w:numFmt w:val="decimal"/>
+      <w:lvlText w:val="%1.%2.%3.%4.%5.%6"/>
+      <w:lvlJc w:val="left"/>
+      <w:pPr>
+        <w:ind w:left="1080" w:hanging="1080"/>
+      </w:pPr>
+      <w:rPr>
+        <w:rFonts w:hint="default"/>
+        <w:u w:val="single"/>
+      </w:rPr>
+    </w:lvl>
+    <w:lvl w:ilvl="6">
+      <w:start w:val="1"/>
+      <w:numFmt w:val="decimal"/>
+      <w:lvlText w:val="%1.%2.%3.%4.%5.%6.%7"/>
+      <w:lvlJc w:val="left"/>
+      <w:pPr>
+        <w:ind w:left="1440" w:hanging="1440"/>
+      </w:pPr>
+      <w:rPr>
+        <w:rFonts w:hint="default"/>
+        <w:u w:val="single"/>
+      </w:rPr>
+    </w:lvl>
+    <w:lvl w:ilvl="7">
+      <w:start w:val="1"/>
+      <w:numFmt w:val="decimal"/>
+      <w:lvlText w:val="%1.%2.%3.%4.%5.%6.%7.%8"/>
+      <w:lvlJc w:val="left"/>
+      <w:pPr>
+        <w:ind w:left="1440" w:hanging="1440"/>
+      </w:pPr>
+      <w:rPr>
+        <w:rFonts w:hint="default"/>
+        <w:u w:val="single"/>
+      </w:rPr>
+    </w:lvl>
+    <w:lvl w:ilvl="8">
+      <w:start w:val="1"/>
+      <w:numFmt w:val="decimal"/>
+      <w:lvlText w:val="%1.%2.%3.%4.%5.%6.%7.%8.%9"/>
+      <w:lvlJc w:val="left"/>
+      <w:pPr>
+        <w:ind w:left="1440" w:hanging="1440"/>
+      </w:pPr>
+      <w:rPr>
+        <w:rFonts w:hint="default"/>
+        <w:u w:val="single"/>
+      </w:rPr>
+    </w:lvl>
+  </w:abstractNum>
+  <w:abstractNum w:abstractNumId="5" w15:restartNumberingAfterBreak="0">
+    <w:nsid w:val="7D307B6A"/>
+    <w:multiLevelType w:val="hybridMultilevel"/>
+    <w:tmpl w:val="32F8BD7A"/>
+    <w:lvl w:ilvl="0" w:tplc="0409000F">
+      <w:start w:val="1"/>
+      <w:numFmt w:val="decimal"/>
+      <w:lvlText w:val="%1."/>
+      <w:lvlJc w:val="left"/>
+      <w:pPr>
+        <w:ind w:left="720" w:hanging="360"/>
+      </w:pPr>
+      <w:rPr>
+        <w:rFonts w:hint="default"/>
+      </w:rPr>
+    </w:lvl>
+    <w:lvl w:ilvl="1" w:tplc="04090019" w:tentative="1">
+      <w:start w:val="1"/>
+      <w:numFmt w:val="lowerLetter"/>
+      <w:lvlText w:val="%2."/>
+      <w:lvlJc w:val="left"/>
+      <w:pPr>
+        <w:ind w:left="1440" w:hanging="360"/>
+      </w:pPr>
+    </w:lvl>
+    <w:lvl w:ilvl="2" w:tplc="0409001B" w:tentative="1">
+      <w:start w:val="1"/>
+      <w:numFmt w:val="lowerRoman"/>
+      <w:lvlText w:val="%3."/>
+      <w:lvlJc w:val="right"/>
+      <w:pPr>
+        <w:ind w:left="2160" w:hanging="180"/>
+      </w:pPr>
+    </w:lvl>
+    <w:lvl w:ilvl="3" w:tplc="0409000F" w:tentative="1">
+      <w:start w:val="1"/>
+      <w:numFmt w:val="decimal"/>
+      <w:lvlText w:val="%4."/>
+      <w:lvlJc w:val="left"/>
+      <w:pPr>
+        <w:ind w:left="2880" w:hanging="360"/>
+      </w:pPr>
+    </w:lvl>
+    <w:lvl w:ilvl="4" w:tplc="04090019" w:tentative="1">
+      <w:start w:val="1"/>
+      <w:numFmt w:val="lowerLetter"/>
+      <w:lvlText w:val="%5."/>
+      <w:lvlJc w:val="left"/>
+      <w:pPr>
+        <w:ind w:left="3600" w:hanging="360"/>
+      </w:pPr>
+    </w:lvl>
+    <w:lvl w:ilvl="5" w:tplc="0409001B" w:tentative="1">
+      <w:start w:val="1"/>
+      <w:numFmt w:val="lowerRoman"/>
+      <w:lvlText w:val="%6."/>
+      <w:lvlJc w:val="right"/>
+      <w:pPr>
+        <w:ind w:left="4320" w:hanging="180"/>
+      </w:pPr>
+    </w:lvl>
+    <w:lvl w:ilvl="6" w:tplc="0409000F" w:tentative="1">
+      <w:start w:val="1"/>
+      <w:numFmt w:val="decimal"/>
+      <w:lvlText w:val="%7."/>
+      <w:lvlJc w:val="left"/>
+      <w:pPr>
+        <w:ind w:left="5040" w:hanging="360"/>
+      </w:pPr>
+    </w:lvl>
+    <w:lvl w:ilvl="7" w:tplc="04090019" w:tentative="1">
+      <w:start w:val="1"/>
+      <w:numFmt w:val="lowerLetter"/>
+      <w:lvlText w:val="%8."/>
+      <w:lvlJc w:val="left"/>
+      <w:pPr>
+        <w:ind w:left="5760" w:hanging="360"/>
+      </w:pPr>
+    </w:lvl>
+    <w:lvl w:ilvl="8" w:tplc="0409001B" w:tentative="1">
+      <w:start w:val="1"/>
+      <w:numFmt w:val="lowerRoman"/>
+      <w:lvlText w:val="%9."/>
+      <w:lvlJc w:val="right"/>
+      <w:pPr>
+        <w:ind w:left="6480" w:hanging="180"/>
+      </w:pPr>
+    </w:lvl>
+  </w:abstractNum>
+  <w:num w:numId="1" w16cid:durableId="1859155743">
     <w:abstractNumId w:val="0"/>
   </w:num>
-  <w:num w:numId="2">
+  <w:num w:numId="2" w16cid:durableId="263267461">
     <w:abstractNumId w:val="1"/>
   </w:num>
-  <w:num w:numId="3">
+  <w:num w:numId="3" w16cid:durableId="1163203596">
     <w:abstractNumId w:val="2"/>
+  </w:num>
+  <w:num w:numId="4" w16cid:durableId="803739653">
+    <w:abstractNumId w:val="3"/>
+  </w:num>
+  <w:num w:numId="5" w16cid:durableId="1824273552">
+    <w:abstractNumId w:val="4"/>
+  </w:num>
+  <w:num w:numId="6" w16cid:durableId="1610237576">
+    <w:abstractNumId w:val="5"/>
   </w:num>
 </w:numbering>
 </file>
 
 <file path=word/styles.xml><?xml version="1.0" encoding="utf-8"?>
-<w:styles xmlns:mc="http://schemas.openxmlformats.org/markup-compatibility/2006" xmlns:r="http://schemas.openxmlformats.org/officeDocument/2006/relationships" xmlns:w="http://schemas.openxmlformats.org/wordprocessingml/2006/main" xmlns:w14="http://schemas.microsoft.com/office/word/2010/wordml" mc:Ignorable="w14">
+<w:styles xmlns:mc="http://schemas.openxmlformats.org/markup-compatibility/2006" xmlns:r="http://schemas.openxmlformats.org/officeDocument/2006/relationships" xmlns:w="http://schemas.openxmlformats.org/wordprocessingml/2006/main" xmlns:w14="http://schemas.microsoft.com/office/word/2010/wordml" xmlns:w15="http://schemas.microsoft.com/office/word/2012/wordml" xmlns:w16cex="http://schemas.microsoft.com/office/word/2018/wordml/cex" xmlns:w16cid="http://schemas.microsoft.com/office/word/2016/wordml/cid" xmlns:w16="http://schemas.microsoft.com/office/word/2018/wordml" xmlns:w16du="http://schemas.microsoft.com/office/word/2023/wordml/word16du" xmlns:w16sdtdh="http://schemas.microsoft.com/office/word/2020/wordml/sdtdatahash" xmlns:w16sdtfl="http://schemas.microsoft.com/office/word/2024/wordml/sdtformatlock" xmlns:w16se="http://schemas.microsoft.com/office/word/2015/wordml/symex" mc:Ignorable="w14 w15 w16se w16cid w16 w16cex w16sdtdh w16sdtfl w16du">
   <w:docDefaults>
     <w:rPrDefault>
       <w:rPr>
@@ -993,144 +1731,383 @@
       </w:pPr>
     </w:pPrDefault>
   </w:docDefaults>
-  <w:latentStyles w:defLockedState="0" w:defUIPriority="99" w:defSemiHidden="1" w:defUnhideWhenUsed="1" w:defQFormat="0" w:count="267">
-    <w:lsdException w:name="Normal" w:semiHidden="0" w:uiPriority="0" w:unhideWhenUsed="0" w:qFormat="1"/>
-    <w:lsdException w:name="heading 1" w:semiHidden="0" w:uiPriority="9" w:unhideWhenUsed="0" w:qFormat="1"/>
-    <w:lsdException w:name="heading 2" w:uiPriority="9" w:qFormat="1"/>
-    <w:lsdException w:name="heading 3" w:uiPriority="9" w:qFormat="1"/>
-    <w:lsdException w:name="heading 4" w:uiPriority="9" w:qFormat="1"/>
-    <w:lsdException w:name="heading 5" w:uiPriority="9" w:qFormat="1"/>
-    <w:lsdException w:name="heading 6" w:uiPriority="9" w:qFormat="1"/>
-    <w:lsdException w:name="heading 7" w:uiPriority="9" w:qFormat="1"/>
-    <w:lsdException w:name="heading 8" w:uiPriority="9" w:qFormat="1"/>
-    <w:lsdException w:name="heading 9" w:uiPriority="9" w:qFormat="1"/>
-    <w:lsdException w:name="toc 1" w:uiPriority="39"/>
-    <w:lsdException w:name="toc 2" w:uiPriority="39"/>
-    <w:lsdException w:name="toc 3" w:uiPriority="39"/>
-    <w:lsdException w:name="toc 4" w:uiPriority="39"/>
-    <w:lsdException w:name="toc 5" w:uiPriority="39"/>
-    <w:lsdException w:name="toc 6" w:uiPriority="39"/>
-    <w:lsdException w:name="toc 7" w:uiPriority="39"/>
-    <w:lsdException w:name="toc 8" w:uiPriority="39"/>
-    <w:lsdException w:name="toc 9" w:uiPriority="39"/>
-    <w:lsdException w:name="caption" w:uiPriority="35" w:qFormat="1"/>
-    <w:lsdException w:name="Title" w:semiHidden="0" w:uiPriority="10" w:unhideWhenUsed="0" w:qFormat="1"/>
-    <w:lsdException w:name="Default Paragraph Font" w:uiPriority="1"/>
-    <w:lsdException w:name="Subtitle" w:semiHidden="0" w:uiPriority="11" w:unhideWhenUsed="0" w:qFormat="1"/>
-    <w:lsdException w:name="Strong" w:semiHidden="0" w:uiPriority="22" w:unhideWhenUsed="0" w:qFormat="1"/>
-    <w:lsdException w:name="Emphasis" w:semiHidden="0" w:uiPriority="20" w:unhideWhenUsed="0" w:qFormat="1"/>
-    <w:lsdException w:name="Table Grid" w:semiHidden="0" w:uiPriority="59" w:unhideWhenUsed="0"/>
-    <w:lsdException w:name="Placeholder Text" w:unhideWhenUsed="0"/>
-    <w:lsdException w:name="No Spacing" w:semiHidden="0" w:uiPriority="1" w:unhideWhenUsed="0" w:qFormat="1"/>
-    <w:lsdException w:name="Light Shading" w:semiHidden="0" w:uiPriority="60" w:unhideWhenUsed="0"/>
-    <w:lsdException w:name="Light List" w:semiHidden="0" w:uiPriority="61" w:unhideWhenUsed="0"/>
-    <w:lsdException w:name="Light Grid" w:semiHidden="0" w:uiPriority="62" w:unhideWhenUsed="0"/>
-    <w:lsdException w:name="Medium Shading 1" w:semiHidden="0" w:uiPriority="63" w:unhideWhenUsed="0"/>
-    <w:lsdException w:name="Medium Shading 2" w:semiHidden="0" w:uiPriority="64" w:unhideWhenUsed="0"/>
-    <w:lsdException w:name="Medium List 1" w:semiHidden="0" w:uiPriority="65" w:unhideWhenUsed="0"/>
-    <w:lsdException w:name="Medium List 2" w:semiHidden="0" w:uiPriority="66" w:unhideWhenUsed="0"/>
-    <w:lsdException w:name="Medium Grid 1" w:semiHidden="0" w:uiPriority="67" w:unhideWhenUsed="0"/>
-    <w:lsdException w:name="Medium Grid 2" w:semiHidden="0" w:uiPriority="68" w:unhideWhenUsed="0"/>
-    <w:lsdException w:name="Medium Grid 3" w:semiHidden="0" w:uiPriority="69" w:unhideWhenUsed="0"/>
-    <w:lsdException w:name="Dark List" w:semiHidden="0" w:uiPriority="70" w:unhideWhenUsed="0"/>
-    <w:lsdException w:name="Colorful Shading" w:semiHidden="0" w:uiPriority="71" w:unhideWhenUsed="0"/>
-    <w:lsdException w:name="Colorful List" w:semiHidden="0" w:uiPriority="72" w:unhideWhenUsed="0"/>
-    <w:lsdException w:name="Colorful Grid" w:semiHidden="0" w:uiPriority="73" w:unhideWhenUsed="0"/>
-    <w:lsdException w:name="Light Shading Accent 1" w:semiHidden="0" w:uiPriority="60" w:unhideWhenUsed="0"/>
-    <w:lsdException w:name="Light List Accent 1" w:semiHidden="0" w:uiPriority="61" w:unhideWhenUsed="0"/>
-    <w:lsdException w:name="Light Grid Accent 1" w:semiHidden="0" w:uiPriority="62" w:unhideWhenUsed="0"/>
-    <w:lsdException w:name="Medium Shading 1 Accent 1" w:semiHidden="0" w:uiPriority="63" w:unhideWhenUsed="0"/>
-    <w:lsdException w:name="Medium Shading 2 Accent 1" w:semiHidden="0" w:uiPriority="64" w:unhideWhenUsed="0"/>
-    <w:lsdException w:name="Medium List 1 Accent 1" w:semiHidden="0" w:uiPriority="65" w:unhideWhenUsed="0"/>
-    <w:lsdException w:name="Revision" w:unhideWhenUsed="0"/>
-    <w:lsdException w:name="List Paragraph" w:semiHidden="0" w:uiPriority="34" w:unhideWhenUsed="0" w:qFormat="1"/>
-    <w:lsdException w:name="Quote" w:semiHidden="0" w:uiPriority="29" w:unhideWhenUsed="0" w:qFormat="1"/>
-    <w:lsdException w:name="Intense Quote" w:semiHidden="0" w:uiPriority="30" w:unhideWhenUsed="0" w:qFormat="1"/>
-    <w:lsdException w:name="Medium List 2 Accent 1" w:semiHidden="0" w:uiPriority="66" w:unhideWhenUsed="0"/>
-    <w:lsdException w:name="Medium Grid 1 Accent 1" w:semiHidden="0" w:uiPriority="67" w:unhideWhenUsed="0"/>
-    <w:lsdException w:name="Medium Grid 2 Accent 1" w:semiHidden="0" w:uiPriority="68" w:unhideWhenUsed="0"/>
-    <w:lsdException w:name="Medium Grid 3 Accent 1" w:semiHidden="0" w:uiPriority="69" w:unhideWhenUsed="0"/>
-    <w:lsdException w:name="Dark List Accent 1" w:semiHidden="0" w:uiPriority="70" w:unhideWhenUsed="0"/>
-    <w:lsdException w:name="Colorful Shading Accent 1" w:semiHidden="0" w:uiPriority="71" w:unhideWhenUsed="0"/>
-    <w:lsdException w:name="Colorful List Accent 1" w:semiHidden="0" w:uiPriority="72" w:unhideWhenUsed="0"/>
-    <w:lsdException w:name="Colorful Grid Accent 1" w:semiHidden="0" w:uiPriority="73" w:unhideWhenUsed="0"/>
-    <w:lsdException w:name="Light Shading Accent 2" w:semiHidden="0" w:uiPriority="60" w:unhideWhenUsed="0"/>
-    <w:lsdException w:name="Light List Accent 2" w:semiHidden="0" w:uiPriority="61" w:unhideWhenUsed="0"/>
-    <w:lsdException w:name="Light Grid Accent 2" w:semiHidden="0" w:uiPriority="62" w:unhideWhenUsed="0"/>
-    <w:lsdException w:name="Medium Shading 1 Accent 2" w:semiHidden="0" w:uiPriority="63" w:unhideWhenUsed="0"/>
-    <w:lsdException w:name="Medium Shading 2 Accent 2" w:semiHidden="0" w:uiPriority="64" w:unhideWhenUsed="0"/>
-    <w:lsdException w:name="Medium List 1 Accent 2" w:semiHidden="0" w:uiPriority="65" w:unhideWhenUsed="0"/>
-    <w:lsdException w:name="Medium List 2 Accent 2" w:semiHidden="0" w:uiPriority="66" w:unhideWhenUsed="0"/>
-    <w:lsdException w:name="Medium Grid 1 Accent 2" w:semiHidden="0" w:uiPriority="67" w:unhideWhenUsed="0"/>
-    <w:lsdException w:name="Medium Grid 2 Accent 2" w:semiHidden="0" w:uiPriority="68" w:unhideWhenUsed="0"/>
-    <w:lsdException w:name="Medium Grid 3 Accent 2" w:semiHidden="0" w:uiPriority="69" w:unhideWhenUsed="0"/>
-    <w:lsdException w:name="Dark List Accent 2" w:semiHidden="0" w:uiPriority="70" w:unhideWhenUsed="0"/>
-    <w:lsdException w:name="Colorful Shading Accent 2" w:semiHidden="0" w:uiPriority="71" w:unhideWhenUsed="0"/>
-    <w:lsdException w:name="Colorful List Accent 2" w:semiHidden="0" w:uiPriority="72" w:unhideWhenUsed="0"/>
-    <w:lsdException w:name="Colorful Grid Accent 2" w:semiHidden="0" w:uiPriority="73" w:unhideWhenUsed="0"/>
-    <w:lsdException w:name="Light Shading Accent 3" w:semiHidden="0" w:uiPriority="60" w:unhideWhenUsed="0"/>
-    <w:lsdException w:name="Light List Accent 3" w:semiHidden="0" w:uiPriority="61" w:unhideWhenUsed="0"/>
-    <w:lsdException w:name="Light Grid Accent 3" w:semiHidden="0" w:uiPriority="62" w:unhideWhenUsed="0"/>
-    <w:lsdException w:name="Medium Shading 1 Accent 3" w:semiHidden="0" w:uiPriority="63" w:unhideWhenUsed="0"/>
-    <w:lsdException w:name="Medium Shading 2 Accent 3" w:semiHidden="0" w:uiPriority="64" w:unhideWhenUsed="0"/>
-    <w:lsdException w:name="Medium List 1 Accent 3" w:semiHidden="0" w:uiPriority="65" w:unhideWhenUsed="0"/>
-    <w:lsdException w:name="Medium List 2 Accent 3" w:semiHidden="0" w:uiPriority="66" w:unhideWhenUsed="0"/>
-    <w:lsdException w:name="Medium Grid 1 Accent 3" w:semiHidden="0" w:uiPriority="67" w:unhideWhenUsed="0"/>
-    <w:lsdException w:name="Medium Grid 2 Accent 3" w:semiHidden="0" w:uiPriority="68" w:unhideWhenUsed="0"/>
-    <w:lsdException w:name="Medium Grid 3 Accent 3" w:semiHidden="0" w:uiPriority="69" w:unhideWhenUsed="0"/>
-    <w:lsdException w:name="Dark List Accent 3" w:semiHidden="0" w:uiPriority="70" w:unhideWhenUsed="0"/>
-    <w:lsdException w:name="Colorful Shading Accent 3" w:semiHidden="0" w:uiPriority="71" w:unhideWhenUsed="0"/>
-    <w:lsdException w:name="Colorful List Accent 3" w:semiHidden="0" w:uiPriority="72" w:unhideWhenUsed="0"/>
-    <w:lsdException w:name="Colorful Grid Accent 3" w:semiHidden="0" w:uiPriority="73" w:unhideWhenUsed="0"/>
-    <w:lsdException w:name="Light Shading Accent 4" w:semiHidden="0" w:uiPriority="60" w:unhideWhenUsed="0"/>
-    <w:lsdException w:name="Light List Accent 4" w:semiHidden="0" w:uiPriority="61" w:unhideWhenUsed="0"/>
-    <w:lsdException w:name="Light Grid Accent 4" w:semiHidden="0" w:uiPriority="62" w:unhideWhenUsed="0"/>
-    <w:lsdException w:name="Medium Shading 1 Accent 4" w:semiHidden="0" w:uiPriority="63" w:unhideWhenUsed="0"/>
-    <w:lsdException w:name="Medium Shading 2 Accent 4" w:semiHidden="0" w:uiPriority="64" w:unhideWhenUsed="0"/>
-    <w:lsdException w:name="Medium List 1 Accent 4" w:semiHidden="0" w:uiPriority="65" w:unhideWhenUsed="0"/>
-    <w:lsdException w:name="Medium List 2 Accent 4" w:semiHidden="0" w:uiPriority="66" w:unhideWhenUsed="0"/>
-    <w:lsdException w:name="Medium Grid 1 Accent 4" w:semiHidden="0" w:uiPriority="67" w:unhideWhenUsed="0"/>
-    <w:lsdException w:name="Medium Grid 2 Accent 4" w:semiHidden="0" w:uiPriority="68" w:unhideWhenUsed="0"/>
-    <w:lsdException w:name="Medium Grid 3 Accent 4" w:semiHidden="0" w:uiPriority="69" w:unhideWhenUsed="0"/>
-    <w:lsdException w:name="Dark List Accent 4" w:semiHidden="0" w:uiPriority="70" w:unhideWhenUsed="0"/>
-    <w:lsdException w:name="Colorful Shading Accent 4" w:semiHidden="0" w:uiPriority="71" w:unhideWhenUsed="0"/>
-    <w:lsdException w:name="Colorful List Accent 4" w:semiHidden="0" w:uiPriority="72" w:unhideWhenUsed="0"/>
-    <w:lsdException w:name="Colorful Grid Accent 4" w:semiHidden="0" w:uiPriority="73" w:unhideWhenUsed="0"/>
-    <w:lsdException w:name="Light Shading Accent 5" w:semiHidden="0" w:uiPriority="60" w:unhideWhenUsed="0"/>
-    <w:lsdException w:name="Light List Accent 5" w:semiHidden="0" w:uiPriority="61" w:unhideWhenUsed="0"/>
-    <w:lsdException w:name="Light Grid Accent 5" w:semiHidden="0" w:uiPriority="62" w:unhideWhenUsed="0"/>
-    <w:lsdException w:name="Medium Shading 1 Accent 5" w:semiHidden="0" w:uiPriority="63" w:unhideWhenUsed="0"/>
-    <w:lsdException w:name="Medium Shading 2 Accent 5" w:semiHidden="0" w:uiPriority="64" w:unhideWhenUsed="0"/>
-    <w:lsdException w:name="Medium List 1 Accent 5" w:semiHidden="0" w:uiPriority="65" w:unhideWhenUsed="0"/>
-    <w:lsdException w:name="Medium List 2 Accent 5" w:semiHidden="0" w:uiPriority="66" w:unhideWhenUsed="0"/>
-    <w:lsdException w:name="Medium Grid 1 Accent 5" w:semiHidden="0" w:uiPriority="67" w:unhideWhenUsed="0"/>
-    <w:lsdException w:name="Medium Grid 2 Accent 5" w:semiHidden="0" w:uiPriority="68" w:unhideWhenUsed="0"/>
-    <w:lsdException w:name="Medium Grid 3 Accent 5" w:semiHidden="0" w:uiPriority="69" w:unhideWhenUsed="0"/>
-    <w:lsdException w:name="Dark List Accent 5" w:semiHidden="0" w:uiPriority="70" w:unhideWhenUsed="0"/>
-    <w:lsdException w:name="Colorful Shading Accent 5" w:semiHidden="0" w:uiPriority="71" w:unhideWhenUsed="0"/>
-    <w:lsdException w:name="Colorful List Accent 5" w:semiHidden="0" w:uiPriority="72" w:unhideWhenUsed="0"/>
-    <w:lsdException w:name="Colorful Grid Accent 5" w:semiHidden="0" w:uiPriority="73" w:unhideWhenUsed="0"/>
-    <w:lsdException w:name="Light Shading Accent 6" w:semiHidden="0" w:uiPriority="60" w:unhideWhenUsed="0"/>
-    <w:lsdException w:name="Light List Accent 6" w:semiHidden="0" w:uiPriority="61" w:unhideWhenUsed="0"/>
-    <w:lsdException w:name="Light Grid Accent 6" w:semiHidden="0" w:uiPriority="62" w:unhideWhenUsed="0"/>
-    <w:lsdException w:name="Medium Shading 1 Accent 6" w:semiHidden="0" w:uiPriority="63" w:unhideWhenUsed="0"/>
-    <w:lsdException w:name="Medium Shading 2 Accent 6" w:semiHidden="0" w:uiPriority="64" w:unhideWhenUsed="0"/>
-    <w:lsdException w:name="Medium List 1 Accent 6" w:semiHidden="0" w:uiPriority="65" w:unhideWhenUsed="0"/>
-    <w:lsdException w:name="Medium List 2 Accent 6" w:semiHidden="0" w:uiPriority="66" w:unhideWhenUsed="0"/>
-    <w:lsdException w:name="Medium Grid 1 Accent 6" w:semiHidden="0" w:uiPriority="67" w:unhideWhenUsed="0"/>
-    <w:lsdException w:name="Medium Grid 2 Accent 6" w:semiHidden="0" w:uiPriority="68" w:unhideWhenUsed="0"/>
-    <w:lsdException w:name="Medium Grid 3 Accent 6" w:semiHidden="0" w:uiPriority="69" w:unhideWhenUsed="0"/>
-    <w:lsdException w:name="Dark List Accent 6" w:semiHidden="0" w:uiPriority="70" w:unhideWhenUsed="0"/>
-    <w:lsdException w:name="Colorful Shading Accent 6" w:semiHidden="0" w:uiPriority="71" w:unhideWhenUsed="0"/>
-    <w:lsdException w:name="Colorful List Accent 6" w:semiHidden="0" w:uiPriority="72" w:unhideWhenUsed="0"/>
-    <w:lsdException w:name="Colorful Grid Accent 6" w:semiHidden="0" w:uiPriority="73" w:unhideWhenUsed="0"/>
-    <w:lsdException w:name="Subtle Emphasis" w:semiHidden="0" w:uiPriority="19" w:unhideWhenUsed="0" w:qFormat="1"/>
-    <w:lsdException w:name="Intense Emphasis" w:semiHidden="0" w:uiPriority="21" w:unhideWhenUsed="0" w:qFormat="1"/>
-    <w:lsdException w:name="Subtle Reference" w:semiHidden="0" w:uiPriority="31" w:unhideWhenUsed="0" w:qFormat="1"/>
-    <w:lsdException w:name="Intense Reference" w:semiHidden="0" w:uiPriority="32" w:unhideWhenUsed="0" w:qFormat="1"/>
-    <w:lsdException w:name="Book Title" w:semiHidden="0" w:uiPriority="33" w:unhideWhenUsed="0" w:qFormat="1"/>
-    <w:lsdException w:name="Bibliography" w:uiPriority="37"/>
-    <w:lsdException w:name="TOC Heading" w:uiPriority="39" w:qFormat="1"/>
+  <w:latentStyles w:defLockedState="0" w:defUIPriority="99" w:defSemiHidden="0" w:defUnhideWhenUsed="0" w:defQFormat="0" w:count="376">
+    <w:lsdException w:name="Normal" w:uiPriority="0" w:qFormat="1"/>
+    <w:lsdException w:name="heading 1" w:uiPriority="9" w:qFormat="1"/>
+    <w:lsdException w:name="heading 2" w:semiHidden="1" w:uiPriority="9" w:unhideWhenUsed="1" w:qFormat="1"/>
+    <w:lsdException w:name="heading 3" w:semiHidden="1" w:uiPriority="9" w:unhideWhenUsed="1" w:qFormat="1"/>
+    <w:lsdException w:name="heading 4" w:semiHidden="1" w:uiPriority="9" w:unhideWhenUsed="1" w:qFormat="1"/>
+    <w:lsdException w:name="heading 5" w:semiHidden="1" w:uiPriority="9" w:unhideWhenUsed="1" w:qFormat="1"/>
+    <w:lsdException w:name="heading 6" w:semiHidden="1" w:uiPriority="9" w:unhideWhenUsed="1" w:qFormat="1"/>
+    <w:lsdException w:name="heading 7" w:semiHidden="1" w:uiPriority="9" w:unhideWhenUsed="1" w:qFormat="1"/>
+    <w:lsdException w:name="heading 8" w:semiHidden="1" w:uiPriority="9" w:unhideWhenUsed="1" w:qFormat="1"/>
+    <w:lsdException w:name="heading 9" w:semiHidden="1" w:uiPriority="9" w:unhideWhenUsed="1" w:qFormat="1"/>
+    <w:lsdException w:name="index 1" w:semiHidden="1" w:unhideWhenUsed="1"/>
+    <w:lsdException w:name="index 2" w:semiHidden="1" w:unhideWhenUsed="1"/>
+    <w:lsdException w:name="index 3" w:semiHidden="1" w:unhideWhenUsed="1"/>
+    <w:lsdException w:name="index 4" w:semiHidden="1" w:unhideWhenUsed="1"/>
+    <w:lsdException w:name="index 5" w:semiHidden="1" w:unhideWhenUsed="1"/>
+    <w:lsdException w:name="index 6" w:semiHidden="1" w:unhideWhenUsed="1"/>
+    <w:lsdException w:name="index 7" w:semiHidden="1" w:unhideWhenUsed="1"/>
+    <w:lsdException w:name="index 8" w:semiHidden="1" w:unhideWhenUsed="1"/>
+    <w:lsdException w:name="index 9" w:semiHidden="1" w:unhideWhenUsed="1"/>
+    <w:lsdException w:name="toc 1" w:semiHidden="1" w:uiPriority="39" w:unhideWhenUsed="1"/>
+    <w:lsdException w:name="toc 2" w:semiHidden="1" w:uiPriority="39" w:unhideWhenUsed="1"/>
+    <w:lsdException w:name="toc 3" w:semiHidden="1" w:uiPriority="39" w:unhideWhenUsed="1"/>
+    <w:lsdException w:name="toc 4" w:semiHidden="1" w:uiPriority="39" w:unhideWhenUsed="1"/>
+    <w:lsdException w:name="toc 5" w:semiHidden="1" w:uiPriority="39" w:unhideWhenUsed="1"/>
+    <w:lsdException w:name="toc 6" w:semiHidden="1" w:uiPriority="39" w:unhideWhenUsed="1"/>
+    <w:lsdException w:name="toc 7" w:semiHidden="1" w:uiPriority="39" w:unhideWhenUsed="1"/>
+    <w:lsdException w:name="toc 8" w:semiHidden="1" w:uiPriority="39" w:unhideWhenUsed="1"/>
+    <w:lsdException w:name="toc 9" w:semiHidden="1" w:uiPriority="39" w:unhideWhenUsed="1"/>
+    <w:lsdException w:name="Normal Indent" w:semiHidden="1" w:unhideWhenUsed="1"/>
+    <w:lsdException w:name="footnote text" w:semiHidden="1" w:unhideWhenUsed="1"/>
+    <w:lsdException w:name="annotation text" w:semiHidden="1" w:unhideWhenUsed="1"/>
+    <w:lsdException w:name="header" w:semiHidden="1" w:unhideWhenUsed="1"/>
+    <w:lsdException w:name="footer" w:semiHidden="1" w:unhideWhenUsed="1"/>
+    <w:lsdException w:name="index heading" w:semiHidden="1" w:unhideWhenUsed="1"/>
+    <w:lsdException w:name="caption" w:semiHidden="1" w:uiPriority="35" w:unhideWhenUsed="1" w:qFormat="1"/>
+    <w:lsdException w:name="table of figures" w:semiHidden="1" w:unhideWhenUsed="1"/>
+    <w:lsdException w:name="envelope address" w:semiHidden="1" w:unhideWhenUsed="1"/>
+    <w:lsdException w:name="envelope return" w:semiHidden="1" w:unhideWhenUsed="1"/>
+    <w:lsdException w:name="footnote reference" w:semiHidden="1" w:unhideWhenUsed="1"/>
+    <w:lsdException w:name="annotation reference" w:semiHidden="1" w:unhideWhenUsed="1"/>
+    <w:lsdException w:name="line number" w:semiHidden="1" w:unhideWhenUsed="1"/>
+    <w:lsdException w:name="page number" w:semiHidden="1" w:unhideWhenUsed="1"/>
+    <w:lsdException w:name="endnote reference" w:semiHidden="1" w:unhideWhenUsed="1"/>
+    <w:lsdException w:name="endnote text" w:semiHidden="1" w:unhideWhenUsed="1"/>
+    <w:lsdException w:name="table of authorities" w:semiHidden="1" w:unhideWhenUsed="1"/>
+    <w:lsdException w:name="macro" w:semiHidden="1" w:unhideWhenUsed="1"/>
+    <w:lsdException w:name="toa heading" w:semiHidden="1" w:unhideWhenUsed="1"/>
+    <w:lsdException w:name="List" w:semiHidden="1" w:unhideWhenUsed="1"/>
+    <w:lsdException w:name="List Bullet" w:semiHidden="1" w:unhideWhenUsed="1"/>
+    <w:lsdException w:name="List Number" w:semiHidden="1" w:unhideWhenUsed="1"/>
+    <w:lsdException w:name="List 2" w:semiHidden="1" w:unhideWhenUsed="1"/>
+    <w:lsdException w:name="List 3" w:semiHidden="1" w:unhideWhenUsed="1"/>
+    <w:lsdException w:name="List 4" w:semiHidden="1" w:unhideWhenUsed="1"/>
+    <w:lsdException w:name="List 5" w:semiHidden="1" w:unhideWhenUsed="1"/>
+    <w:lsdException w:name="List Bullet 2" w:semiHidden="1" w:unhideWhenUsed="1"/>
+    <w:lsdException w:name="List Bullet 3" w:semiHidden="1" w:unhideWhenUsed="1"/>
+    <w:lsdException w:name="List Bullet 4" w:semiHidden="1" w:unhideWhenUsed="1"/>
+    <w:lsdException w:name="List Bullet 5" w:semiHidden="1" w:unhideWhenUsed="1"/>
+    <w:lsdException w:name="List Number 2" w:semiHidden="1" w:unhideWhenUsed="1"/>
+    <w:lsdException w:name="List Number 3" w:semiHidden="1" w:unhideWhenUsed="1"/>
+    <w:lsdException w:name="List Number 4" w:semiHidden="1" w:unhideWhenUsed="1"/>
+    <w:lsdException w:name="List Number 5" w:semiHidden="1" w:unhideWhenUsed="1"/>
+    <w:lsdException w:name="Title" w:uiPriority="10" w:qFormat="1"/>
+    <w:lsdException w:name="Closing" w:semiHidden="1" w:unhideWhenUsed="1"/>
+    <w:lsdException w:name="Signature" w:semiHidden="1" w:unhideWhenUsed="1"/>
+    <w:lsdException w:name="Default Paragraph Font" w:semiHidden="1" w:uiPriority="1" w:unhideWhenUsed="1"/>
+    <w:lsdException w:name="Body Text" w:semiHidden="1" w:unhideWhenUsed="1"/>
+    <w:lsdException w:name="Body Text Indent" w:semiHidden="1" w:unhideWhenUsed="1"/>
+    <w:lsdException w:name="List Continue" w:semiHidden="1" w:unhideWhenUsed="1"/>
+    <w:lsdException w:name="List Continue 2" w:semiHidden="1" w:unhideWhenUsed="1"/>
+    <w:lsdException w:name="List Continue 3" w:semiHidden="1" w:unhideWhenUsed="1"/>
+    <w:lsdException w:name="List Continue 4" w:semiHidden="1" w:unhideWhenUsed="1"/>
+    <w:lsdException w:name="List Continue 5" w:semiHidden="1" w:unhideWhenUsed="1"/>
+    <w:lsdException w:name="Message Header" w:semiHidden="1" w:unhideWhenUsed="1"/>
+    <w:lsdException w:name="Subtitle" w:uiPriority="11" w:qFormat="1"/>
+    <w:lsdException w:name="Salutation" w:semiHidden="1" w:unhideWhenUsed="1"/>
+    <w:lsdException w:name="Date" w:semiHidden="1" w:unhideWhenUsed="1"/>
+    <w:lsdException w:name="Body Text First Indent" w:semiHidden="1" w:unhideWhenUsed="1"/>
+    <w:lsdException w:name="Body Text First Indent 2" w:semiHidden="1" w:unhideWhenUsed="1"/>
+    <w:lsdException w:name="Note Heading" w:semiHidden="1" w:unhideWhenUsed="1"/>
+    <w:lsdException w:name="Body Text 2" w:semiHidden="1" w:unhideWhenUsed="1"/>
+    <w:lsdException w:name="Body Text 3" w:semiHidden="1" w:unhideWhenUsed="1"/>
+    <w:lsdException w:name="Body Text Indent 2" w:semiHidden="1" w:unhideWhenUsed="1"/>
+    <w:lsdException w:name="Body Text Indent 3" w:semiHidden="1" w:unhideWhenUsed="1"/>
+    <w:lsdException w:name="Block Text" w:semiHidden="1" w:unhideWhenUsed="1"/>
+    <w:lsdException w:name="Hyperlink" w:semiHidden="1" w:unhideWhenUsed="1"/>
+    <w:lsdException w:name="FollowedHyperlink" w:semiHidden="1" w:unhideWhenUsed="1"/>
+    <w:lsdException w:name="Strong" w:uiPriority="22" w:qFormat="1"/>
+    <w:lsdException w:name="Emphasis" w:uiPriority="20" w:qFormat="1"/>
+    <w:lsdException w:name="Document Map" w:semiHidden="1" w:unhideWhenUsed="1"/>
+    <w:lsdException w:name="Plain Text" w:semiHidden="1" w:unhideWhenUsed="1"/>
+    <w:lsdException w:name="E-mail Signature" w:semiHidden="1" w:unhideWhenUsed="1"/>
+    <w:lsdException w:name="HTML Top of Form" w:semiHidden="1" w:unhideWhenUsed="1"/>
+    <w:lsdException w:name="HTML Bottom of Form" w:semiHidden="1" w:unhideWhenUsed="1"/>
+    <w:lsdException w:name="Normal (Web)" w:semiHidden="1" w:unhideWhenUsed="1"/>
+    <w:lsdException w:name="HTML Acronym" w:semiHidden="1" w:unhideWhenUsed="1"/>
+    <w:lsdException w:name="HTML Address" w:semiHidden="1" w:unhideWhenUsed="1"/>
+    <w:lsdException w:name="HTML Cite" w:semiHidden="1" w:unhideWhenUsed="1"/>
+    <w:lsdException w:name="HTML Code" w:semiHidden="1" w:unhideWhenUsed="1"/>
+    <w:lsdException w:name="HTML Definition" w:semiHidden="1" w:unhideWhenUsed="1"/>
+    <w:lsdException w:name="HTML Keyboard" w:semiHidden="1" w:unhideWhenUsed="1"/>
+    <w:lsdException w:name="HTML Preformatted" w:semiHidden="1" w:unhideWhenUsed="1"/>
+    <w:lsdException w:name="HTML Sample" w:semiHidden="1" w:unhideWhenUsed="1"/>
+    <w:lsdException w:name="HTML Typewriter" w:semiHidden="1" w:unhideWhenUsed="1"/>
+    <w:lsdException w:name="HTML Variable" w:semiHidden="1" w:unhideWhenUsed="1"/>
+    <w:lsdException w:name="Normal Table" w:semiHidden="1" w:unhideWhenUsed="1"/>
+    <w:lsdException w:name="annotation subject" w:semiHidden="1" w:unhideWhenUsed="1"/>
+    <w:lsdException w:name="No List" w:semiHidden="1" w:unhideWhenUsed="1"/>
+    <w:lsdException w:name="Outline List 1" w:semiHidden="1" w:unhideWhenUsed="1"/>
+    <w:lsdException w:name="Outline List 2" w:semiHidden="1" w:unhideWhenUsed="1"/>
+    <w:lsdException w:name="Outline List 3" w:semiHidden="1" w:unhideWhenUsed="1"/>
+    <w:lsdException w:name="Table Simple 1" w:semiHidden="1" w:unhideWhenUsed="1"/>
+    <w:lsdException w:name="Table Simple 2" w:semiHidden="1" w:unhideWhenUsed="1"/>
+    <w:lsdException w:name="Table Simple 3" w:semiHidden="1" w:unhideWhenUsed="1"/>
+    <w:lsdException w:name="Table Classic 1" w:semiHidden="1" w:unhideWhenUsed="1"/>
+    <w:lsdException w:name="Table Classic 2" w:semiHidden="1" w:unhideWhenUsed="1"/>
+    <w:lsdException w:name="Table Classic 3" w:semiHidden="1" w:unhideWhenUsed="1"/>
+    <w:lsdException w:name="Table Classic 4" w:semiHidden="1" w:unhideWhenUsed="1"/>
+    <w:lsdException w:name="Table Colorful 1" w:semiHidden="1" w:unhideWhenUsed="1"/>
+    <w:lsdException w:name="Table Colorful 2" w:semiHidden="1" w:unhideWhenUsed="1"/>
+    <w:lsdException w:name="Table Colorful 3" w:semiHidden="1" w:unhideWhenUsed="1"/>
+    <w:lsdException w:name="Table Columns 1" w:semiHidden="1" w:unhideWhenUsed="1"/>
+    <w:lsdException w:name="Table Columns 2" w:semiHidden="1" w:unhideWhenUsed="1"/>
+    <w:lsdException w:name="Table Columns 3" w:semiHidden="1" w:unhideWhenUsed="1"/>
+    <w:lsdException w:name="Table Columns 4" w:semiHidden="1" w:unhideWhenUsed="1"/>
+    <w:lsdException w:name="Table Columns 5" w:semiHidden="1" w:unhideWhenUsed="1"/>
+    <w:lsdException w:name="Table Grid 1" w:semiHidden="1" w:unhideWhenUsed="1"/>
+    <w:lsdException w:name="Table Grid 2" w:semiHidden="1" w:unhideWhenUsed="1"/>
+    <w:lsdException w:name="Table Grid 3" w:semiHidden="1" w:unhideWhenUsed="1"/>
+    <w:lsdException w:name="Table Grid 4" w:semiHidden="1" w:unhideWhenUsed="1"/>
+    <w:lsdException w:name="Table Grid 5" w:semiHidden="1" w:unhideWhenUsed="1"/>
+    <w:lsdException w:name="Table Grid 6" w:semiHidden="1" w:unhideWhenUsed="1"/>
+    <w:lsdException w:name="Table Grid 7" w:semiHidden="1" w:unhideWhenUsed="1"/>
+    <w:lsdException w:name="Table Grid 8" w:semiHidden="1" w:unhideWhenUsed="1"/>
+    <w:lsdException w:name="Table List 1" w:semiHidden="1" w:unhideWhenUsed="1"/>
+    <w:lsdException w:name="Table List 2" w:semiHidden="1" w:unhideWhenUsed="1"/>
+    <w:lsdException w:name="Table List 3" w:semiHidden="1" w:unhideWhenUsed="1"/>
+    <w:lsdException w:name="Table List 4" w:semiHidden="1" w:unhideWhenUsed="1"/>
+    <w:lsdException w:name="Table List 5" w:semiHidden="1" w:unhideWhenUsed="1"/>
+    <w:lsdException w:name="Table List 6" w:semiHidden="1" w:unhideWhenUsed="1"/>
+    <w:lsdException w:name="Table List 7" w:semiHidden="1" w:unhideWhenUsed="1"/>
+    <w:lsdException w:name="Table List 8" w:semiHidden="1" w:unhideWhenUsed="1"/>
+    <w:lsdException w:name="Table 3D effects 1" w:semiHidden="1" w:unhideWhenUsed="1"/>
+    <w:lsdException w:name="Table 3D effects 2" w:semiHidden="1" w:unhideWhenUsed="1"/>
+    <w:lsdException w:name="Table 3D effects 3" w:semiHidden="1" w:unhideWhenUsed="1"/>
+    <w:lsdException w:name="Table Contemporary" w:semiHidden="1" w:unhideWhenUsed="1"/>
+    <w:lsdException w:name="Table Elegant" w:semiHidden="1" w:unhideWhenUsed="1"/>
+    <w:lsdException w:name="Table Professional" w:semiHidden="1" w:unhideWhenUsed="1"/>
+    <w:lsdException w:name="Table Subtle 1" w:semiHidden="1" w:unhideWhenUsed="1"/>
+    <w:lsdException w:name="Table Subtle 2" w:semiHidden="1" w:unhideWhenUsed="1"/>
+    <w:lsdException w:name="Table Web 1" w:semiHidden="1" w:unhideWhenUsed="1"/>
+    <w:lsdException w:name="Table Web 2" w:semiHidden="1" w:unhideWhenUsed="1"/>
+    <w:lsdException w:name="Table Web 3" w:semiHidden="1" w:unhideWhenUsed="1"/>
+    <w:lsdException w:name="Balloon Text" w:semiHidden="1" w:unhideWhenUsed="1"/>
+    <w:lsdException w:name="Table Grid" w:uiPriority="59"/>
+    <w:lsdException w:name="Table Theme" w:semiHidden="1" w:unhideWhenUsed="1"/>
+    <w:lsdException w:name="Placeholder Text" w:semiHidden="1"/>
+    <w:lsdException w:name="No Spacing" w:uiPriority="1" w:qFormat="1"/>
+    <w:lsdException w:name="Light Shading" w:uiPriority="60"/>
+    <w:lsdException w:name="Light List" w:uiPriority="61"/>
+    <w:lsdException w:name="Light Grid" w:uiPriority="62"/>
+    <w:lsdException w:name="Medium Shading 1" w:uiPriority="63"/>
+    <w:lsdException w:name="Medium Shading 2" w:uiPriority="64"/>
+    <w:lsdException w:name="Medium List 1" w:uiPriority="65"/>
+    <w:lsdException w:name="Medium List 2" w:uiPriority="66"/>
+    <w:lsdException w:name="Medium Grid 1" w:uiPriority="67"/>
+    <w:lsdException w:name="Medium Grid 2" w:uiPriority="68"/>
+    <w:lsdException w:name="Medium Grid 3" w:uiPriority="69"/>
+    <w:lsdException w:name="Dark List" w:uiPriority="70"/>
+    <w:lsdException w:name="Colorful Shading" w:uiPriority="71"/>
+    <w:lsdException w:name="Colorful List" w:uiPriority="72"/>
+    <w:lsdException w:name="Colorful Grid" w:uiPriority="73"/>
+    <w:lsdException w:name="Light Shading Accent 1" w:uiPriority="60"/>
+    <w:lsdException w:name="Light List Accent 1" w:uiPriority="61"/>
+    <w:lsdException w:name="Light Grid Accent 1" w:uiPriority="62"/>
+    <w:lsdException w:name="Medium Shading 1 Accent 1" w:uiPriority="63"/>
+    <w:lsdException w:name="Medium Shading 2 Accent 1" w:uiPriority="64"/>
+    <w:lsdException w:name="Medium List 1 Accent 1" w:uiPriority="65"/>
+    <w:lsdException w:name="Revision" w:semiHidden="1"/>
+    <w:lsdException w:name="List Paragraph" w:uiPriority="34" w:qFormat="1"/>
+    <w:lsdException w:name="Quote" w:uiPriority="29" w:qFormat="1"/>
+    <w:lsdException w:name="Intense Quote" w:uiPriority="30" w:qFormat="1"/>
+    <w:lsdException w:name="Medium List 2 Accent 1" w:uiPriority="66"/>
+    <w:lsdException w:name="Medium Grid 1 Accent 1" w:uiPriority="67"/>
+    <w:lsdException w:name="Medium Grid 2 Accent 1" w:uiPriority="68"/>
+    <w:lsdException w:name="Medium Grid 3 Accent 1" w:uiPriority="69"/>
+    <w:lsdException w:name="Dark List Accent 1" w:uiPriority="70"/>
+    <w:lsdException w:name="Colorful Shading Accent 1" w:uiPriority="71"/>
+    <w:lsdException w:name="Colorful List Accent 1" w:uiPriority="72"/>
+    <w:lsdException w:name="Colorful Grid Accent 1" w:uiPriority="73"/>
+    <w:lsdException w:name="Light Shading Accent 2" w:uiPriority="60"/>
+    <w:lsdException w:name="Light List Accent 2" w:uiPriority="61"/>
+    <w:lsdException w:name="Light Grid Accent 2" w:uiPriority="62"/>
+    <w:lsdException w:name="Medium Shading 1 Accent 2" w:uiPriority="63"/>
+    <w:lsdException w:name="Medium Shading 2 Accent 2" w:uiPriority="64"/>
+    <w:lsdException w:name="Medium List 1 Accent 2" w:uiPriority="65"/>
+    <w:lsdException w:name="Medium List 2 Accent 2" w:uiPriority="66"/>
+    <w:lsdException w:name="Medium Grid 1 Accent 2" w:uiPriority="67"/>
+    <w:lsdException w:name="Medium Grid 2 Accent 2" w:uiPriority="68"/>
+    <w:lsdException w:name="Medium Grid 3 Accent 2" w:uiPriority="69"/>
+    <w:lsdException w:name="Dark List Accent 2" w:uiPriority="70"/>
+    <w:lsdException w:name="Colorful Shading Accent 2" w:uiPriority="71"/>
+    <w:lsdException w:name="Colorful List Accent 2" w:uiPriority="72"/>
+    <w:lsdException w:name="Colorful Grid Accent 2" w:uiPriority="73"/>
+    <w:lsdException w:name="Light Shading Accent 3" w:uiPriority="60"/>
+    <w:lsdException w:name="Light List Accent 3" w:uiPriority="61"/>
+    <w:lsdException w:name="Light Grid Accent 3" w:uiPriority="62"/>
+    <w:lsdException w:name="Medium Shading 1 Accent 3" w:uiPriority="63"/>
+    <w:lsdException w:name="Medium Shading 2 Accent 3" w:uiPriority="64"/>
+    <w:lsdException w:name="Medium List 1 Accent 3" w:uiPriority="65"/>
+    <w:lsdException w:name="Medium List 2 Accent 3" w:uiPriority="66"/>
+    <w:lsdException w:name="Medium Grid 1 Accent 3" w:uiPriority="67"/>
+    <w:lsdException w:name="Medium Grid 2 Accent 3" w:uiPriority="68"/>
+    <w:lsdException w:name="Medium Grid 3 Accent 3" w:uiPriority="69"/>
+    <w:lsdException w:name="Dark List Accent 3" w:uiPriority="70"/>
+    <w:lsdException w:name="Colorful Shading Accent 3" w:uiPriority="71"/>
+    <w:lsdException w:name="Colorful List Accent 3" w:uiPriority="72"/>
+    <w:lsdException w:name="Colorful Grid Accent 3" w:uiPriority="73"/>
+    <w:lsdException w:name="Light Shading Accent 4" w:uiPriority="60"/>
+    <w:lsdException w:name="Light List Accent 4" w:uiPriority="61"/>
+    <w:lsdException w:name="Light Grid Accent 4" w:uiPriority="62"/>
+    <w:lsdException w:name="Medium Shading 1 Accent 4" w:uiPriority="63"/>
+    <w:lsdException w:name="Medium Shading 2 Accent 4" w:uiPriority="64"/>
+    <w:lsdException w:name="Medium List 1 Accent 4" w:uiPriority="65"/>
+    <w:lsdException w:name="Medium List 2 Accent 4" w:uiPriority="66"/>
+    <w:lsdException w:name="Medium Grid 1 Accent 4" w:uiPriority="67"/>
+    <w:lsdException w:name="Medium Grid 2 Accent 4" w:uiPriority="68"/>
+    <w:lsdException w:name="Medium Grid 3 Accent 4" w:uiPriority="69"/>
+    <w:lsdException w:name="Dark List Accent 4" w:uiPriority="70"/>
+    <w:lsdException w:name="Colorful Shading Accent 4" w:uiPriority="71"/>
+    <w:lsdException w:name="Colorful List Accent 4" w:uiPriority="72"/>
+    <w:lsdException w:name="Colorful Grid Accent 4" w:uiPriority="73"/>
+    <w:lsdException w:name="Light Shading Accent 5" w:uiPriority="60"/>
+    <w:lsdException w:name="Light List Accent 5" w:uiPriority="61"/>
+    <w:lsdException w:name="Light Grid Accent 5" w:uiPriority="62"/>
+    <w:lsdException w:name="Medium Shading 1 Accent 5" w:uiPriority="63"/>
+    <w:lsdException w:name="Medium Shading 2 Accent 5" w:uiPriority="64"/>
+    <w:lsdException w:name="Medium List 1 Accent 5" w:uiPriority="65"/>
+    <w:lsdException w:name="Medium List 2 Accent 5" w:uiPriority="66"/>
+    <w:lsdException w:name="Medium Grid 1 Accent 5" w:uiPriority="67"/>
+    <w:lsdException w:name="Medium Grid 2 Accent 5" w:uiPriority="68"/>
+    <w:lsdException w:name="Medium Grid 3 Accent 5" w:uiPriority="69"/>
+    <w:lsdException w:name="Dark List Accent 5" w:uiPriority="70"/>
+    <w:lsdException w:name="Colorful Shading Accent 5" w:uiPriority="71"/>
+    <w:lsdException w:name="Colorful List Accent 5" w:uiPriority="72"/>
+    <w:lsdException w:name="Colorful Grid Accent 5" w:uiPriority="73"/>
+    <w:lsdException w:name="Light Shading Accent 6" w:uiPriority="60"/>
+    <w:lsdException w:name="Light List Accent 6" w:uiPriority="61"/>
+    <w:lsdException w:name="Light Grid Accent 6" w:uiPriority="62"/>
+    <w:lsdException w:name="Medium Shading 1 Accent 6" w:uiPriority="63"/>
+    <w:lsdException w:name="Medium Shading 2 Accent 6" w:uiPriority="64"/>
+    <w:lsdException w:name="Medium List 1 Accent 6" w:uiPriority="65"/>
+    <w:lsdException w:name="Medium List 2 Accent 6" w:uiPriority="66"/>
+    <w:lsdException w:name="Medium Grid 1 Accent 6" w:uiPriority="67"/>
+    <w:lsdException w:name="Medium Grid 2 Accent 6" w:uiPriority="68"/>
+    <w:lsdException w:name="Medium Grid 3 Accent 6" w:uiPriority="69"/>
+    <w:lsdException w:name="Dark List Accent 6" w:uiPriority="70"/>
+    <w:lsdException w:name="Colorful Shading Accent 6" w:uiPriority="71"/>
+    <w:lsdException w:name="Colorful List Accent 6" w:uiPriority="72"/>
+    <w:lsdException w:name="Colorful Grid Accent 6" w:uiPriority="73"/>
+    <w:lsdException w:name="Subtle Emphasis" w:uiPriority="19" w:qFormat="1"/>
+    <w:lsdException w:name="Intense Emphasis" w:uiPriority="21" w:qFormat="1"/>
+    <w:lsdException w:name="Subtle Reference" w:uiPriority="31" w:qFormat="1"/>
+    <w:lsdException w:name="Intense Reference" w:uiPriority="32" w:qFormat="1"/>
+    <w:lsdException w:name="Book Title" w:uiPriority="33" w:qFormat="1"/>
+    <w:lsdException w:name="Bibliography" w:semiHidden="1" w:uiPriority="37" w:unhideWhenUsed="1"/>
+    <w:lsdException w:name="TOC Heading" w:semiHidden="1" w:uiPriority="39" w:unhideWhenUsed="1" w:qFormat="1"/>
+    <w:lsdException w:name="Plain Table 1" w:uiPriority="41"/>
+    <w:lsdException w:name="Plain Table 2" w:uiPriority="42"/>
+    <w:lsdException w:name="Plain Table 3" w:uiPriority="43"/>
+    <w:lsdException w:name="Plain Table 4" w:uiPriority="44"/>
+    <w:lsdException w:name="Plain Table 5" w:uiPriority="45"/>
+    <w:lsdException w:name="Grid Table Light" w:uiPriority="40"/>
+    <w:lsdException w:name="Grid Table 1 Light" w:uiPriority="46"/>
+    <w:lsdException w:name="Grid Table 2" w:uiPriority="47"/>
+    <w:lsdException w:name="Grid Table 3" w:uiPriority="48"/>
+    <w:lsdException w:name="Grid Table 4" w:uiPriority="49"/>
+    <w:lsdException w:name="Grid Table 5 Dark" w:uiPriority="50"/>
+    <w:lsdException w:name="Grid Table 6 Colorful" w:uiPriority="51"/>
+    <w:lsdException w:name="Grid Table 7 Colorful" w:uiPriority="52"/>
+    <w:lsdException w:name="Grid Table 1 Light Accent 1" w:uiPriority="46"/>
+    <w:lsdException w:name="Grid Table 2 Accent 1" w:uiPriority="47"/>
+    <w:lsdException w:name="Grid Table 3 Accent 1" w:uiPriority="48"/>
+    <w:lsdException w:name="Grid Table 4 Accent 1" w:uiPriority="49"/>
+    <w:lsdException w:name="Grid Table 5 Dark Accent 1" w:uiPriority="50"/>
+    <w:lsdException w:name="Grid Table 6 Colorful Accent 1" w:uiPriority="51"/>
+    <w:lsdException w:name="Grid Table 7 Colorful Accent 1" w:uiPriority="52"/>
+    <w:lsdException w:name="Grid Table 1 Light Accent 2" w:uiPriority="46"/>
+    <w:lsdException w:name="Grid Table 2 Accent 2" w:uiPriority="47"/>
+    <w:lsdException w:name="Grid Table 3 Accent 2" w:uiPriority="48"/>
+    <w:lsdException w:name="Grid Table 4 Accent 2" w:uiPriority="49"/>
+    <w:lsdException w:name="Grid Table 5 Dark Accent 2" w:uiPriority="50"/>
+    <w:lsdException w:name="Grid Table 6 Colorful Accent 2" w:uiPriority="51"/>
+    <w:lsdException w:name="Grid Table 7 Colorful Accent 2" w:uiPriority="52"/>
+    <w:lsdException w:name="Grid Table 1 Light Accent 3" w:uiPriority="46"/>
+    <w:lsdException w:name="Grid Table 2 Accent 3" w:uiPriority="47"/>
+    <w:lsdException w:name="Grid Table 3 Accent 3" w:uiPriority="48"/>
+    <w:lsdException w:name="Grid Table 4 Accent 3" w:uiPriority="49"/>
+    <w:lsdException w:name="Grid Table 5 Dark Accent 3" w:uiPriority="50"/>
+    <w:lsdException w:name="Grid Table 6 Colorful Accent 3" w:uiPriority="51"/>
+    <w:lsdException w:name="Grid Table 7 Colorful Accent 3" w:uiPriority="52"/>
+    <w:lsdException w:name="Grid Table 1 Light Accent 4" w:uiPriority="46"/>
+    <w:lsdException w:name="Grid Table 2 Accent 4" w:uiPriority="47"/>
+    <w:lsdException w:name="Grid Table 3 Accent 4" w:uiPriority="48"/>
+    <w:lsdException w:name="Grid Table 4 Accent 4" w:uiPriority="49"/>
+    <w:lsdException w:name="Grid Table 5 Dark Accent 4" w:uiPriority="50"/>
+    <w:lsdException w:name="Grid Table 6 Colorful Accent 4" w:uiPriority="51"/>
+    <w:lsdException w:name="Grid Table 7 Colorful Accent 4" w:uiPriority="52"/>
+    <w:lsdException w:name="Grid Table 1 Light Accent 5" w:uiPriority="46"/>
+    <w:lsdException w:name="Grid Table 2 Accent 5" w:uiPriority="47"/>
+    <w:lsdException w:name="Grid Table 3 Accent 5" w:uiPriority="48"/>
+    <w:lsdException w:name="Grid Table 4 Accent 5" w:uiPriority="49"/>
+    <w:lsdException w:name="Grid Table 5 Dark Accent 5" w:uiPriority="50"/>
+    <w:lsdException w:name="Grid Table 6 Colorful Accent 5" w:uiPriority="51"/>
+    <w:lsdException w:name="Grid Table 7 Colorful Accent 5" w:uiPriority="52"/>
+    <w:lsdException w:name="Grid Table 1 Light Accent 6" w:uiPriority="46"/>
+    <w:lsdException w:name="Grid Table 2 Accent 6" w:uiPriority="47"/>
+    <w:lsdException w:name="Grid Table 3 Accent 6" w:uiPriority="48"/>
+    <w:lsdException w:name="Grid Table 4 Accent 6" w:uiPriority="49"/>
+    <w:lsdException w:name="Grid Table 5 Dark Accent 6" w:uiPriority="50"/>
+    <w:lsdException w:name="Grid Table 6 Colorful Accent 6" w:uiPriority="51"/>
+    <w:lsdException w:name="Grid Table 7 Colorful Accent 6" w:uiPriority="52"/>
+    <w:lsdException w:name="List Table 1 Light" w:uiPriority="46"/>
+    <w:lsdException w:name="List Table 2" w:uiPriority="47"/>
+    <w:lsdException w:name="List Table 3" w:uiPriority="48"/>
+    <w:lsdException w:name="List Table 4" w:uiPriority="49"/>
+    <w:lsdException w:name="List Table 5 Dark" w:uiPriority="50"/>
+    <w:lsdException w:name="List Table 6 Colorful" w:uiPriority="51"/>
+    <w:lsdException w:name="List Table 7 Colorful" w:uiPriority="52"/>
+    <w:lsdException w:name="List Table 1 Light Accent 1" w:uiPriority="46"/>
+    <w:lsdException w:name="List Table 2 Accent 1" w:uiPriority="47"/>
+    <w:lsdException w:name="List Table 3 Accent 1" w:uiPriority="48"/>
+    <w:lsdException w:name="List Table 4 Accent 1" w:uiPriority="49"/>
+    <w:lsdException w:name="List Table 5 Dark Accent 1" w:uiPriority="50"/>
+    <w:lsdException w:name="List Table 6 Colorful Accent 1" w:uiPriority="51"/>
+    <w:lsdException w:name="List Table 7 Colorful Accent 1" w:uiPriority="52"/>
+    <w:lsdException w:name="List Table 1 Light Accent 2" w:uiPriority="46"/>
+    <w:lsdException w:name="List Table 2 Accent 2" w:uiPriority="47"/>
+    <w:lsdException w:name="List Table 3 Accent 2" w:uiPriority="48"/>
+    <w:lsdException w:name="List Table 4 Accent 2" w:uiPriority="49"/>
+    <w:lsdException w:name="List Table 5 Dark Accent 2" w:uiPriority="50"/>
+    <w:lsdException w:name="List Table 6 Colorful Accent 2" w:uiPriority="51"/>
+    <w:lsdException w:name="List Table 7 Colorful Accent 2" w:uiPriority="52"/>
+    <w:lsdException w:name="List Table 1 Light Accent 3" w:uiPriority="46"/>
+    <w:lsdException w:name="List Table 2 Accent 3" w:uiPriority="47"/>
+    <w:lsdException w:name="List Table 3 Accent 3" w:uiPriority="48"/>
+    <w:lsdException w:name="List Table 4 Accent 3" w:uiPriority="49"/>
+    <w:lsdException w:name="List Table 5 Dark Accent 3" w:uiPriority="50"/>
+    <w:lsdException w:name="List Table 6 Colorful Accent 3" w:uiPriority="51"/>
+    <w:lsdException w:name="List Table 7 Colorful Accent 3" w:uiPriority="52"/>
+    <w:lsdException w:name="List Table 1 Light Accent 4" w:uiPriority="46"/>
+    <w:lsdException w:name="List Table 2 Accent 4" w:uiPriority="47"/>
+    <w:lsdException w:name="List Table 3 Accent 4" w:uiPriority="48"/>
+    <w:lsdException w:name="List Table 4 Accent 4" w:uiPriority="49"/>
+    <w:lsdException w:name="List Table 5 Dark Accent 4" w:uiPriority="50"/>
+    <w:lsdException w:name="List Table 6 Colorful Accent 4" w:uiPriority="51"/>
+    <w:lsdException w:name="List Table 7 Colorful Accent 4" w:uiPriority="52"/>
+    <w:lsdException w:name="List Table 1 Light Accent 5" w:uiPriority="46"/>
+    <w:lsdException w:name="List Table 2 Accent 5" w:uiPriority="47"/>
+    <w:lsdException w:name="List Table 3 Accent 5" w:uiPriority="48"/>
+    <w:lsdException w:name="List Table 4 Accent 5" w:uiPriority="49"/>
+    <w:lsdException w:name="List Table 5 Dark Accent 5" w:uiPriority="50"/>
+    <w:lsdException w:name="List Table 6 Colorful Accent 5" w:uiPriority="51"/>
+    <w:lsdException w:name="List Table 7 Colorful Accent 5" w:uiPriority="52"/>
+    <w:lsdException w:name="List Table 1 Light Accent 6" w:uiPriority="46"/>
+    <w:lsdException w:name="List Table 2 Accent 6" w:uiPriority="47"/>
+    <w:lsdException w:name="List Table 3 Accent 6" w:uiPriority="48"/>
+    <w:lsdException w:name="List Table 4 Accent 6" w:uiPriority="49"/>
+    <w:lsdException w:name="List Table 5 Dark Accent 6" w:uiPriority="50"/>
+    <w:lsdException w:name="List Table 6 Colorful Accent 6" w:uiPriority="51"/>
+    <w:lsdException w:name="List Table 7 Colorful Accent 6" w:uiPriority="52"/>
+    <w:lsdException w:name="Mention" w:semiHidden="1" w:unhideWhenUsed="1"/>
+    <w:lsdException w:name="Smart Hyperlink" w:semiHidden="1" w:unhideWhenUsed="1"/>
+    <w:lsdException w:name="Hashtag" w:semiHidden="1" w:unhideWhenUsed="1"/>
+    <w:lsdException w:name="Unresolved Mention" w:semiHidden="1" w:unhideWhenUsed="1"/>
+    <w:lsdException w:name="Smart Link" w:semiHidden="1" w:unhideWhenUsed="1"/>
   </w:latentStyles>
   <w:style w:type="paragraph" w:default="1" w:styleId="Normal">
     <w:name w:val="Normal"/>
@@ -1139,208 +2116,6 @@
   <w:style w:type="character" w:default="1" w:styleId="DefaultParagraphFont">
     <w:name w:val="Default Paragraph Font"/>
     <w:uiPriority w:val="1"/>
-    <w:semiHidden/>
-    <w:unhideWhenUsed/>
-  </w:style>
-  <w:style w:type="table" w:default="1" w:styleId="TableNormal">
-    <w:name w:val="Normal Table"/>
-    <w:uiPriority w:val="99"/>
-    <w:semiHidden/>
-    <w:unhideWhenUsed/>
-    <w:tblPr>
-      <w:tblInd w:w="0" w:type="dxa"/>
-      <w:tblCellMar>
-        <w:top w:w="0" w:type="dxa"/>
-        <w:left w:w="108" w:type="dxa"/>
-        <w:bottom w:w="0" w:type="dxa"/>
-        <w:right w:w="108" w:type="dxa"/>
-      </w:tblCellMar>
-    </w:tblPr>
-  </w:style>
-  <w:style w:type="numbering" w:default="1" w:styleId="NoList">
-    <w:name w:val="No List"/>
-    <w:uiPriority w:val="99"/>
-    <w:semiHidden/>
-    <w:unhideWhenUsed/>
-  </w:style>
-  <w:style w:type="paragraph" w:styleId="ListParagraph">
-    <w:name w:val="List Paragraph"/>
-    <w:basedOn w:val="Normal"/>
-    <w:uiPriority w:val="34"/>
-    <w:qFormat/>
-    <w:rsid w:val="00000611"/>
-    <w:pPr>
-      <w:ind w:left="720"/>
-      <w:contextualSpacing/>
-    </w:pPr>
-  </w:style>
-</w:styles>
-</file>
-
-<file path=word/stylesWithEffects.xml><?xml version="1.0" encoding="utf-8"?>
-<w:styles xmlns:wpc="http://schemas.microsoft.com/office/word/2010/wordprocessingCanvas" xmlns:mc="http://schemas.openxmlformats.org/markup-compatibility/2006" xmlns:o="urn:schemas-microsoft-com:office:office" xmlns:r="http://schemas.openxmlformats.org/officeDocument/2006/relationships" xmlns:m="http://schemas.openxmlformats.org/officeDocument/2006/math" xmlns:v="urn:schemas-microsoft-com:vml" xmlns:wp14="http://schemas.microsoft.com/office/word/2010/wordprocessingDrawing" xmlns:wp="http://schemas.openxmlformats.org/drawingml/2006/wordprocessingDrawing" xmlns:w10="urn:schemas-microsoft-com:office:word" xmlns:w="http://schemas.openxmlformats.org/wordprocessingml/2006/main" xmlns:w14="http://schemas.microsoft.com/office/word/2010/wordml" xmlns:wpg="http://schemas.microsoft.com/office/word/2010/wordprocessingGroup" xmlns:wpi="http://schemas.microsoft.com/office/word/2010/wordprocessingInk" xmlns:wne="http://schemas.microsoft.com/office/word/2006/wordml" xmlns:wps="http://schemas.microsoft.com/office/word/2010/wordprocessingShape" mc:Ignorable="w14 wp14">
-  <w:docDefaults>
-    <w:rPrDefault>
-      <w:rPr>
-        <w:rFonts w:asciiTheme="minorHAnsi" w:eastAsiaTheme="minorHAnsi" w:hAnsiTheme="minorHAnsi" w:cstheme="minorBidi"/>
-        <w:sz w:val="22"/>
-        <w:szCs w:val="22"/>
-        <w:lang w:val="en-US" w:eastAsia="en-US" w:bidi="ar-SA"/>
-      </w:rPr>
-    </w:rPrDefault>
-    <w:pPrDefault>
-      <w:pPr>
-        <w:spacing w:after="200" w:line="276" w:lineRule="auto"/>
-      </w:pPr>
-    </w:pPrDefault>
-  </w:docDefaults>
-  <w:latentStyles w:defLockedState="0" w:defUIPriority="99" w:defSemiHidden="1" w:defUnhideWhenUsed="1" w:defQFormat="0" w:count="267">
-    <w:lsdException w:name="Normal" w:semiHidden="0" w:uiPriority="0" w:unhideWhenUsed="0" w:qFormat="1"/>
-    <w:lsdException w:name="heading 1" w:semiHidden="0" w:uiPriority="9" w:unhideWhenUsed="0" w:qFormat="1"/>
-    <w:lsdException w:name="heading 2" w:uiPriority="9" w:qFormat="1"/>
-    <w:lsdException w:name="heading 3" w:uiPriority="9" w:qFormat="1"/>
-    <w:lsdException w:name="heading 4" w:uiPriority="9" w:qFormat="1"/>
-    <w:lsdException w:name="heading 5" w:uiPriority="9" w:qFormat="1"/>
-    <w:lsdException w:name="heading 6" w:uiPriority="9" w:qFormat="1"/>
-    <w:lsdException w:name="heading 7" w:uiPriority="9" w:qFormat="1"/>
-    <w:lsdException w:name="heading 8" w:uiPriority="9" w:qFormat="1"/>
-    <w:lsdException w:name="heading 9" w:uiPriority="9" w:qFormat="1"/>
-    <w:lsdException w:name="toc 1" w:uiPriority="39"/>
-    <w:lsdException w:name="toc 2" w:uiPriority="39"/>
-    <w:lsdException w:name="toc 3" w:uiPriority="39"/>
-    <w:lsdException w:name="toc 4" w:uiPriority="39"/>
-    <w:lsdException w:name="toc 5" w:uiPriority="39"/>
-    <w:lsdException w:name="toc 6" w:uiPriority="39"/>
-    <w:lsdException w:name="toc 7" w:uiPriority="39"/>
-    <w:lsdException w:name="toc 8" w:uiPriority="39"/>
-    <w:lsdException w:name="toc 9" w:uiPriority="39"/>
-    <w:lsdException w:name="caption" w:uiPriority="35" w:qFormat="1"/>
-    <w:lsdException w:name="Title" w:semiHidden="0" w:uiPriority="10" w:unhideWhenUsed="0" w:qFormat="1"/>
-    <w:lsdException w:name="Default Paragraph Font" w:uiPriority="1"/>
-    <w:lsdException w:name="Subtitle" w:semiHidden="0" w:uiPriority="11" w:unhideWhenUsed="0" w:qFormat="1"/>
-    <w:lsdException w:name="Strong" w:semiHidden="0" w:uiPriority="22" w:unhideWhenUsed="0" w:qFormat="1"/>
-    <w:lsdException w:name="Emphasis" w:semiHidden="0" w:uiPriority="20" w:unhideWhenUsed="0" w:qFormat="1"/>
-    <w:lsdException w:name="Table Grid" w:semiHidden="0" w:uiPriority="59" w:unhideWhenUsed="0"/>
-    <w:lsdException w:name="Placeholder Text" w:unhideWhenUsed="0"/>
-    <w:lsdException w:name="No Spacing" w:semiHidden="0" w:uiPriority="1" w:unhideWhenUsed="0" w:qFormat="1"/>
-    <w:lsdException w:name="Light Shading" w:semiHidden="0" w:uiPriority="60" w:unhideWhenUsed="0"/>
-    <w:lsdException w:name="Light List" w:semiHidden="0" w:uiPriority="61" w:unhideWhenUsed="0"/>
-    <w:lsdException w:name="Light Grid" w:semiHidden="0" w:uiPriority="62" w:unhideWhenUsed="0"/>
-    <w:lsdException w:name="Medium Shading 1" w:semiHidden="0" w:uiPriority="63" w:unhideWhenUsed="0"/>
-    <w:lsdException w:name="Medium Shading 2" w:semiHidden="0" w:uiPriority="64" w:unhideWhenUsed="0"/>
-    <w:lsdException w:name="Medium List 1" w:semiHidden="0" w:uiPriority="65" w:unhideWhenUsed="0"/>
-    <w:lsdException w:name="Medium List 2" w:semiHidden="0" w:uiPriority="66" w:unhideWhenUsed="0"/>
-    <w:lsdException w:name="Medium Grid 1" w:semiHidden="0" w:uiPriority="67" w:unhideWhenUsed="0"/>
-    <w:lsdException w:name="Medium Grid 2" w:semiHidden="0" w:uiPriority="68" w:unhideWhenUsed="0"/>
-    <w:lsdException w:name="Medium Grid 3" w:semiHidden="0" w:uiPriority="69" w:unhideWhenUsed="0"/>
-    <w:lsdException w:name="Dark List" w:semiHidden="0" w:uiPriority="70" w:unhideWhenUsed="0"/>
-    <w:lsdException w:name="Colorful Shading" w:semiHidden="0" w:uiPriority="71" w:unhideWhenUsed="0"/>
-    <w:lsdException w:name="Colorful List" w:semiHidden="0" w:uiPriority="72" w:unhideWhenUsed="0"/>
-    <w:lsdException w:name="Colorful Grid" w:semiHidden="0" w:uiPriority="73" w:unhideWhenUsed="0"/>
-    <w:lsdException w:name="Light Shading Accent 1" w:semiHidden="0" w:uiPriority="60" w:unhideWhenUsed="0"/>
-    <w:lsdException w:name="Light List Accent 1" w:semiHidden="0" w:uiPriority="61" w:unhideWhenUsed="0"/>
-    <w:lsdException w:name="Light Grid Accent 1" w:semiHidden="0" w:uiPriority="62" w:unhideWhenUsed="0"/>
-    <w:lsdException w:name="Medium Shading 1 Accent 1" w:semiHidden="0" w:uiPriority="63" w:unhideWhenUsed="0"/>
-    <w:lsdException w:name="Medium Shading 2 Accent 1" w:semiHidden="0" w:uiPriority="64" w:unhideWhenUsed="0"/>
-    <w:lsdException w:name="Medium List 1 Accent 1" w:semiHidden="0" w:uiPriority="65" w:unhideWhenUsed="0"/>
-    <w:lsdException w:name="Revision" w:unhideWhenUsed="0"/>
-    <w:lsdException w:name="List Paragraph" w:semiHidden="0" w:uiPriority="34" w:unhideWhenUsed="0" w:qFormat="1"/>
-    <w:lsdException w:name="Quote" w:semiHidden="0" w:uiPriority="29" w:unhideWhenUsed="0" w:qFormat="1"/>
-    <w:lsdException w:name="Intense Quote" w:semiHidden="0" w:uiPriority="30" w:unhideWhenUsed="0" w:qFormat="1"/>
-    <w:lsdException w:name="Medium List 2 Accent 1" w:semiHidden="0" w:uiPriority="66" w:unhideWhenUsed="0"/>
-    <w:lsdException w:name="Medium Grid 1 Accent 1" w:semiHidden="0" w:uiPriority="67" w:unhideWhenUsed="0"/>
-    <w:lsdException w:name="Medium Grid 2 Accent 1" w:semiHidden="0" w:uiPriority="68" w:unhideWhenUsed="0"/>
-    <w:lsdException w:name="Medium Grid 3 Accent 1" w:semiHidden="0" w:uiPriority="69" w:unhideWhenUsed="0"/>
-    <w:lsdException w:name="Dark List Accent 1" w:semiHidden="0" w:uiPriority="70" w:unhideWhenUsed="0"/>
-    <w:lsdException w:name="Colorful Shading Accent 1" w:semiHidden="0" w:uiPriority="71" w:unhideWhenUsed="0"/>
-    <w:lsdException w:name="Colorful List Accent 1" w:semiHidden="0" w:uiPriority="72" w:unhideWhenUsed="0"/>
-    <w:lsdException w:name="Colorful Grid Accent 1" w:semiHidden="0" w:uiPriority="73" w:unhideWhenUsed="0"/>
-    <w:lsdException w:name="Light Shading Accent 2" w:semiHidden="0" w:uiPriority="60" w:unhideWhenUsed="0"/>
-    <w:lsdException w:name="Light List Accent 2" w:semiHidden="0" w:uiPriority="61" w:unhideWhenUsed="0"/>
-    <w:lsdException w:name="Light Grid Accent 2" w:semiHidden="0" w:uiPriority="62" w:unhideWhenUsed="0"/>
-    <w:lsdException w:name="Medium Shading 1 Accent 2" w:semiHidden="0" w:uiPriority="63" w:unhideWhenUsed="0"/>
-    <w:lsdException w:name="Medium Shading 2 Accent 2" w:semiHidden="0" w:uiPriority="64" w:unhideWhenUsed="0"/>
-    <w:lsdException w:name="Medium List 1 Accent 2" w:semiHidden="0" w:uiPriority="65" w:unhideWhenUsed="0"/>
-    <w:lsdException w:name="Medium List 2 Accent 2" w:semiHidden="0" w:uiPriority="66" w:unhideWhenUsed="0"/>
-    <w:lsdException w:name="Medium Grid 1 Accent 2" w:semiHidden="0" w:uiPriority="67" w:unhideWhenUsed="0"/>
-    <w:lsdException w:name="Medium Grid 2 Accent 2" w:semiHidden="0" w:uiPriority="68" w:unhideWhenUsed="0"/>
-    <w:lsdException w:name="Medium Grid 3 Accent 2" w:semiHidden="0" w:uiPriority="69" w:unhideWhenUsed="0"/>
-    <w:lsdException w:name="Dark List Accent 2" w:semiHidden="0" w:uiPriority="70" w:unhideWhenUsed="0"/>
-    <w:lsdException w:name="Colorful Shading Accent 2" w:semiHidden="0" w:uiPriority="71" w:unhideWhenUsed="0"/>
-    <w:lsdException w:name="Colorful List Accent 2" w:semiHidden="0" w:uiPriority="72" w:unhideWhenUsed="0"/>
-    <w:lsdException w:name="Colorful Grid Accent 2" w:semiHidden="0" w:uiPriority="73" w:unhideWhenUsed="0"/>
-    <w:lsdException w:name="Light Shading Accent 3" w:semiHidden="0" w:uiPriority="60" w:unhideWhenUsed="0"/>
-    <w:lsdException w:name="Light List Accent 3" w:semiHidden="0" w:uiPriority="61" w:unhideWhenUsed="0"/>
-    <w:lsdException w:name="Light Grid Accent 3" w:semiHidden="0" w:uiPriority="62" w:unhideWhenUsed="0"/>
-    <w:lsdException w:name="Medium Shading 1 Accent 3" w:semiHidden="0" w:uiPriority="63" w:unhideWhenUsed="0"/>
-    <w:lsdException w:name="Medium Shading 2 Accent 3" w:semiHidden="0" w:uiPriority="64" w:unhideWhenUsed="0"/>
-    <w:lsdException w:name="Medium List 1 Accent 3" w:semiHidden="0" w:uiPriority="65" w:unhideWhenUsed="0"/>
-    <w:lsdException w:name="Medium List 2 Accent 3" w:semiHidden="0" w:uiPriority="66" w:unhideWhenUsed="0"/>
-    <w:lsdException w:name="Medium Grid 1 Accent 3" w:semiHidden="0" w:uiPriority="67" w:unhideWhenUsed="0"/>
-    <w:lsdException w:name="Medium Grid 2 Accent 3" w:semiHidden="0" w:uiPriority="68" w:unhideWhenUsed="0"/>
-    <w:lsdException w:name="Medium Grid 3 Accent 3" w:semiHidden="0" w:uiPriority="69" w:unhideWhenUsed="0"/>
-    <w:lsdException w:name="Dark List Accent 3" w:semiHidden="0" w:uiPriority="70" w:unhideWhenUsed="0"/>
-    <w:lsdException w:name="Colorful Shading Accent 3" w:semiHidden="0" w:uiPriority="71" w:unhideWhenUsed="0"/>
-    <w:lsdException w:name="Colorful List Accent 3" w:semiHidden="0" w:uiPriority="72" w:unhideWhenUsed="0"/>
-    <w:lsdException w:name="Colorful Grid Accent 3" w:semiHidden="0" w:uiPriority="73" w:unhideWhenUsed="0"/>
-    <w:lsdException w:name="Light Shading Accent 4" w:semiHidden="0" w:uiPriority="60" w:unhideWhenUsed="0"/>
-    <w:lsdException w:name="Light List Accent 4" w:semiHidden="0" w:uiPriority="61" w:unhideWhenUsed="0"/>
-    <w:lsdException w:name="Light Grid Accent 4" w:semiHidden="0" w:uiPriority="62" w:unhideWhenUsed="0"/>
-    <w:lsdException w:name="Medium Shading 1 Accent 4" w:semiHidden="0" w:uiPriority="63" w:unhideWhenUsed="0"/>
-    <w:lsdException w:name="Medium Shading 2 Accent 4" w:semiHidden="0" w:uiPriority="64" w:unhideWhenUsed="0"/>
-    <w:lsdException w:name="Medium List 1 Accent 4" w:semiHidden="0" w:uiPriority="65" w:unhideWhenUsed="0"/>
-    <w:lsdException w:name="Medium List 2 Accent 4" w:semiHidden="0" w:uiPriority="66" w:unhideWhenUsed="0"/>
-    <w:lsdException w:name="Medium Grid 1 Accent 4" w:semiHidden="0" w:uiPriority="67" w:unhideWhenUsed="0"/>
-    <w:lsdException w:name="Medium Grid 2 Accent 4" w:semiHidden="0" w:uiPriority="68" w:unhideWhenUsed="0"/>
-    <w:lsdException w:name="Medium Grid 3 Accent 4" w:semiHidden="0" w:uiPriority="69" w:unhideWhenUsed="0"/>
-    <w:lsdException w:name="Dark List Accent 4" w:semiHidden="0" w:uiPriority="70" w:unhideWhenUsed="0"/>
-    <w:lsdException w:name="Colorful Shading Accent 4" w:semiHidden="0" w:uiPriority="71" w:unhideWhenUsed="0"/>
-    <w:lsdException w:name="Colorful List Accent 4" w:semiHidden="0" w:uiPriority="72" w:unhideWhenUsed="0"/>
-    <w:lsdException w:name="Colorful Grid Accent 4" w:semiHidden="0" w:uiPriority="73" w:unhideWhenUsed="0"/>
-    <w:lsdException w:name="Light Shading Accent 5" w:semiHidden="0" w:uiPriority="60" w:unhideWhenUsed="0"/>
-    <w:lsdException w:name="Light List Accent 5" w:semiHidden="0" w:uiPriority="61" w:unhideWhenUsed="0"/>
-    <w:lsdException w:name="Light Grid Accent 5" w:semiHidden="0" w:uiPriority="62" w:unhideWhenUsed="0"/>
-    <w:lsdException w:name="Medium Shading 1 Accent 5" w:semiHidden="0" w:uiPriority="63" w:unhideWhenUsed="0"/>
-    <w:lsdException w:name="Medium Shading 2 Accent 5" w:semiHidden="0" w:uiPriority="64" w:unhideWhenUsed="0"/>
-    <w:lsdException w:name="Medium List 1 Accent 5" w:semiHidden="0" w:uiPriority="65" w:unhideWhenUsed="0"/>
-    <w:lsdException w:name="Medium List 2 Accent 5" w:semiHidden="0" w:uiPriority="66" w:unhideWhenUsed="0"/>
-    <w:lsdException w:name="Medium Grid 1 Accent 5" w:semiHidden="0" w:uiPriority="67" w:unhideWhenUsed="0"/>
-    <w:lsdException w:name="Medium Grid 2 Accent 5" w:semiHidden="0" w:uiPriority="68" w:unhideWhenUsed="0"/>
-    <w:lsdException w:name="Medium Grid 3 Accent 5" w:semiHidden="0" w:uiPriority="69" w:unhideWhenUsed="0"/>
-    <w:lsdException w:name="Dark List Accent 5" w:semiHidden="0" w:uiPriority="70" w:unhideWhenUsed="0"/>
-    <w:lsdException w:name="Colorful Shading Accent 5" w:semiHidden="0" w:uiPriority="71" w:unhideWhenUsed="0"/>
-    <w:lsdException w:name="Colorful List Accent 5" w:semiHidden="0" w:uiPriority="72" w:unhideWhenUsed="0"/>
-    <w:lsdException w:name="Colorful Grid Accent 5" w:semiHidden="0" w:uiPriority="73" w:unhideWhenUsed="0"/>
-    <w:lsdException w:name="Light Shading Accent 6" w:semiHidden="0" w:uiPriority="60" w:unhideWhenUsed="0"/>
-    <w:lsdException w:name="Light List Accent 6" w:semiHidden="0" w:uiPriority="61" w:unhideWhenUsed="0"/>
-    <w:lsdException w:name="Light Grid Accent 6" w:semiHidden="0" w:uiPriority="62" w:unhideWhenUsed="0"/>
-    <w:lsdException w:name="Medium Shading 1 Accent 6" w:semiHidden="0" w:uiPriority="63" w:unhideWhenUsed="0"/>
-    <w:lsdException w:name="Medium Shading 2 Accent 6" w:semiHidden="0" w:uiPriority="64" w:unhideWhenUsed="0"/>
-    <w:lsdException w:name="Medium List 1 Accent 6" w:semiHidden="0" w:uiPriority="65" w:unhideWhenUsed="0"/>
-    <w:lsdException w:name="Medium List 2 Accent 6" w:semiHidden="0" w:uiPriority="66" w:unhideWhenUsed="0"/>
-    <w:lsdException w:name="Medium Grid 1 Accent 6" w:semiHidden="0" w:uiPriority="67" w:unhideWhenUsed="0"/>
-    <w:lsdException w:name="Medium Grid 2 Accent 6" w:semiHidden="0" w:uiPriority="68" w:unhideWhenUsed="0"/>
-    <w:lsdException w:name="Medium Grid 3 Accent 6" w:semiHidden="0" w:uiPriority="69" w:unhideWhenUsed="0"/>
-    <w:lsdException w:name="Dark List Accent 6" w:semiHidden="0" w:uiPriority="70" w:unhideWhenUsed="0"/>
-    <w:lsdException w:name="Colorful Shading Accent 6" w:semiHidden="0" w:uiPriority="71" w:unhideWhenUsed="0"/>
-    <w:lsdException w:name="Colorful List Accent 6" w:semiHidden="0" w:uiPriority="72" w:unhideWhenUsed="0"/>
-    <w:lsdException w:name="Colorful Grid Accent 6" w:semiHidden="0" w:uiPriority="73" w:unhideWhenUsed="0"/>
-    <w:lsdException w:name="Subtle Emphasis" w:semiHidden="0" w:uiPriority="19" w:unhideWhenUsed="0" w:qFormat="1"/>
-    <w:lsdException w:name="Intense Emphasis" w:semiHidden="0" w:uiPriority="21" w:unhideWhenUsed="0" w:qFormat="1"/>
-    <w:lsdException w:name="Subtle Reference" w:semiHidden="0" w:uiPriority="31" w:unhideWhenUsed="0" w:qFormat="1"/>
-    <w:lsdException w:name="Intense Reference" w:semiHidden="0" w:uiPriority="32" w:unhideWhenUsed="0" w:qFormat="1"/>
-    <w:lsdException w:name="Book Title" w:semiHidden="0" w:uiPriority="33" w:unhideWhenUsed="0" w:qFormat="1"/>
-    <w:lsdException w:name="Bibliography" w:uiPriority="37"/>
-    <w:lsdException w:name="TOC Heading" w:uiPriority="39" w:qFormat="1"/>
-  </w:latentStyles>
-  <w:style w:type="paragraph" w:default="1" w:styleId="Normal">
-    <w:name w:val="Normal"/>
-    <w:qFormat/>
-  </w:style>
-  <w:style w:type="character" w:default="1" w:styleId="DefaultParagraphFont">
-    <w:name w:val="Default Paragraph Font"/>
-    <w:uiPriority w:val="1"/>
-    <w:semiHidden/>
     <w:unhideWhenUsed/>
   </w:style>
   <w:style w:type="table" w:default="1" w:styleId="TableNormal">

</xml_diff>